<commit_message>
Updated my project_journal. Looked at some lifecycle options and evaluted, updated schedule.
</commit_message>
<xml_diff>
--- a/documents/project_journal.docx
+++ b/documents/project_journal.docx
@@ -255,6 +255,317 @@
         </w:rPr>
         <w:t>.docx</w:t>
       </w:r>
+      <w:r>
+        <w:rPr>
+          <w:sz w:val="18"/>
+          <w:szCs w:val="18"/>
+          <w:lang w:val="en-US"/>
+        </w:rPr>
+        <w:t xml:space="preserve"> and added all previous completed tasks, as above.</w:t>
+      </w:r>
+      <w:r>
+        <w:rPr>
+          <w:sz w:val="18"/>
+          <w:szCs w:val="18"/>
+          <w:lang w:val="en-US"/>
+        </w:rPr>
+        <w:t xml:space="preserve"> </w:t>
+      </w:r>
+      <w:r>
+        <w:rPr>
+          <w:sz w:val="18"/>
+          <w:szCs w:val="18"/>
+          <w:lang w:val="en-US"/>
+        </w:rPr>
+        <w:br/>
+        <w:t>Tutorial which explained the project scope and gave a general overview of what is required.</w:t>
+      </w:r>
+      <w:r>
+        <w:rPr>
+          <w:sz w:val="18"/>
+          <w:szCs w:val="18"/>
+          <w:lang w:val="en-US"/>
+        </w:rPr>
+        <w:br/>
+        <w:t xml:space="preserve">Added several blank docx files to serve as reminders for tasks that needed doing – </w:t>
+      </w:r>
+      <w:proofErr w:type="spellStart"/>
+      <w:r>
+        <w:rPr>
+          <w:sz w:val="18"/>
+          <w:szCs w:val="18"/>
+          <w:lang w:val="en-US"/>
+        </w:rPr>
+        <w:t>assumptions_made</w:t>
+      </w:r>
+      <w:proofErr w:type="spellEnd"/>
+      <w:r>
+        <w:rPr>
+          <w:sz w:val="18"/>
+          <w:szCs w:val="18"/>
+          <w:lang w:val="en-US"/>
+        </w:rPr>
+        <w:t xml:space="preserve">, </w:t>
+      </w:r>
+      <w:proofErr w:type="spellStart"/>
+      <w:r>
+        <w:rPr>
+          <w:sz w:val="18"/>
+          <w:szCs w:val="18"/>
+          <w:lang w:val="en-US"/>
+        </w:rPr>
+        <w:t>database_choice</w:t>
+      </w:r>
+      <w:proofErr w:type="spellEnd"/>
+      <w:r>
+        <w:rPr>
+          <w:sz w:val="18"/>
+          <w:szCs w:val="18"/>
+          <w:lang w:val="en-US"/>
+        </w:rPr>
+        <w:t xml:space="preserve">, </w:t>
+      </w:r>
+      <w:proofErr w:type="spellStart"/>
+      <w:r>
+        <w:rPr>
+          <w:sz w:val="18"/>
+          <w:szCs w:val="18"/>
+          <w:lang w:val="en-US"/>
+        </w:rPr>
+        <w:t>database_structure_thoughts</w:t>
+      </w:r>
+      <w:proofErr w:type="spellEnd"/>
+      <w:r>
+        <w:rPr>
+          <w:sz w:val="18"/>
+          <w:szCs w:val="18"/>
+          <w:lang w:val="en-US"/>
+        </w:rPr>
+        <w:t xml:space="preserve">, </w:t>
+      </w:r>
+      <w:proofErr w:type="spellStart"/>
+      <w:r>
+        <w:rPr>
+          <w:sz w:val="18"/>
+          <w:szCs w:val="18"/>
+          <w:lang w:val="en-US"/>
+        </w:rPr>
+        <w:t>lifecycle_options</w:t>
+      </w:r>
+      <w:proofErr w:type="spellEnd"/>
+      <w:r>
+        <w:rPr>
+          <w:sz w:val="18"/>
+          <w:szCs w:val="18"/>
+          <w:lang w:val="en-US"/>
+        </w:rPr>
+        <w:t xml:space="preserve">, </w:t>
+      </w:r>
+      <w:proofErr w:type="spellStart"/>
+      <w:r>
+        <w:rPr>
+          <w:sz w:val="18"/>
+          <w:szCs w:val="18"/>
+          <w:lang w:val="en-US"/>
+        </w:rPr>
+        <w:t>project_journal</w:t>
+      </w:r>
+      <w:proofErr w:type="spellEnd"/>
+      <w:r>
+        <w:rPr>
+          <w:sz w:val="18"/>
+          <w:szCs w:val="18"/>
+          <w:lang w:val="en-US"/>
+        </w:rPr>
+        <w:t xml:space="preserve">, </w:t>
+      </w:r>
+      <w:proofErr w:type="spellStart"/>
+      <w:r>
+        <w:rPr>
+          <w:sz w:val="18"/>
+          <w:szCs w:val="18"/>
+          <w:lang w:val="en-US"/>
+        </w:rPr>
+        <w:t>research_data_to_be_used</w:t>
+      </w:r>
+      <w:proofErr w:type="spellEnd"/>
+      <w:r>
+        <w:rPr>
+          <w:sz w:val="18"/>
+          <w:szCs w:val="18"/>
+          <w:lang w:val="en-US"/>
+        </w:rPr>
+        <w:t xml:space="preserve"> , </w:t>
+      </w:r>
+      <w:proofErr w:type="spellStart"/>
+      <w:r>
+        <w:rPr>
+          <w:sz w:val="18"/>
+          <w:szCs w:val="18"/>
+          <w:lang w:val="en-US"/>
+        </w:rPr>
+        <w:t>similar_projects</w:t>
+      </w:r>
+      <w:proofErr w:type="spellEnd"/>
+      <w:r>
+        <w:rPr>
+          <w:sz w:val="18"/>
+          <w:szCs w:val="18"/>
+          <w:lang w:val="en-US"/>
+        </w:rPr>
+        <w:t xml:space="preserve">, </w:t>
+      </w:r>
+      <w:proofErr w:type="spellStart"/>
+      <w:r>
+        <w:rPr>
+          <w:sz w:val="18"/>
+          <w:szCs w:val="18"/>
+          <w:lang w:val="en-US"/>
+        </w:rPr>
+        <w:t>tutor_conversation</w:t>
+      </w:r>
+      <w:proofErr w:type="spellEnd"/>
+      <w:r>
+        <w:rPr>
+          <w:sz w:val="18"/>
+          <w:szCs w:val="18"/>
+          <w:lang w:val="en-US"/>
+        </w:rPr>
+        <w:br/>
+        <w:t xml:space="preserve">Wrote up my </w:t>
+      </w:r>
+      <w:proofErr w:type="spellStart"/>
+      <w:r>
+        <w:rPr>
+          <w:sz w:val="18"/>
+          <w:szCs w:val="18"/>
+          <w:lang w:val="en-US"/>
+        </w:rPr>
+        <w:t>project_journal</w:t>
+      </w:r>
+      <w:proofErr w:type="spellEnd"/>
+      <w:r>
+        <w:rPr>
+          <w:sz w:val="18"/>
+          <w:szCs w:val="18"/>
+          <w:lang w:val="en-US"/>
+        </w:rPr>
+        <w:t xml:space="preserve">, wrote a bit on </w:t>
+      </w:r>
+      <w:proofErr w:type="spellStart"/>
+      <w:r>
+        <w:rPr>
+          <w:sz w:val="18"/>
+          <w:szCs w:val="18"/>
+          <w:lang w:val="en-US"/>
+        </w:rPr>
+        <w:t>database_choice</w:t>
+      </w:r>
+      <w:proofErr w:type="spellEnd"/>
+      <w:r>
+        <w:rPr>
+          <w:sz w:val="18"/>
+          <w:szCs w:val="18"/>
+          <w:lang w:val="en-US"/>
+        </w:rPr>
+        <w:t xml:space="preserve"> and documented </w:t>
+      </w:r>
+      <w:proofErr w:type="spellStart"/>
+      <w:r>
+        <w:rPr>
+          <w:sz w:val="18"/>
+          <w:szCs w:val="18"/>
+          <w:lang w:val="en-US"/>
+        </w:rPr>
+        <w:t>tutor_conversation</w:t>
+      </w:r>
+      <w:proofErr w:type="spellEnd"/>
+      <w:r>
+        <w:rPr>
+          <w:sz w:val="18"/>
+          <w:szCs w:val="18"/>
+          <w:lang w:val="en-US"/>
+        </w:rPr>
+        <w:t xml:space="preserve"> so far</w:t>
+      </w:r>
+    </w:p>
+    <w:p>
+      <w:pPr>
+        <w:rPr>
+          <w:lang w:val="en-US"/>
+        </w:rPr>
+      </w:pPr>
+      <w:r>
+        <w:rPr>
+          <w:b/>
+          <w:bCs/>
+          <w:u w:val="single"/>
+          <w:lang w:val="en-US"/>
+        </w:rPr>
+        <w:t>8</w:t>
+      </w:r>
+      <w:r>
+        <w:rPr>
+          <w:b/>
+          <w:bCs/>
+          <w:u w:val="single"/>
+          <w:vertAlign w:val="superscript"/>
+          <w:lang w:val="en-US"/>
+        </w:rPr>
+        <w:t>th</w:t>
+      </w:r>
+      <w:r>
+        <w:rPr>
+          <w:b/>
+          <w:bCs/>
+          <w:u w:val="single"/>
+          <w:lang w:val="en-US"/>
+        </w:rPr>
+        <w:t xml:space="preserve"> Feb</w:t>
+      </w:r>
+    </w:p>
+    <w:p>
+      <w:pPr>
+        <w:rPr>
+          <w:sz w:val="18"/>
+          <w:szCs w:val="18"/>
+          <w:lang w:val="en-US"/>
+        </w:rPr>
+      </w:pPr>
+      <w:r>
+        <w:rPr>
+          <w:sz w:val="18"/>
+          <w:szCs w:val="18"/>
+          <w:lang w:val="en-US"/>
+        </w:rPr>
+        <w:t>Tutorial in the morning, this was useful to understand how to reflect on the project well and the requirements for documenting literature used.</w:t>
+      </w:r>
+      <w:r>
+        <w:rPr>
+          <w:sz w:val="18"/>
+          <w:szCs w:val="18"/>
+          <w:lang w:val="en-US"/>
+        </w:rPr>
+        <w:br/>
+        <w:t>Created the database design in a pdf file.</w:t>
+      </w:r>
+      <w:r>
+        <w:rPr>
+          <w:sz w:val="18"/>
+          <w:szCs w:val="18"/>
+          <w:lang w:val="en-US"/>
+        </w:rPr>
+        <w:br/>
+        <w:t>Installed MyS</w:t>
+      </w:r>
+      <w:r>
+        <w:rPr>
+          <w:sz w:val="18"/>
+          <w:szCs w:val="18"/>
+          <w:lang w:val="en-US"/>
+        </w:rPr>
+        <w:t>QL</w:t>
+      </w:r>
       <w:bookmarkStart w:id="0" w:name="_GoBack"/>
       <w:bookmarkEnd w:id="0"/>
       <w:r>
@@ -263,8 +574,47 @@
           <w:szCs w:val="18"/>
           <w:lang w:val="en-US"/>
         </w:rPr>
-        <w:t xml:space="preserve"> and added all previous completed tasks, as above.</w:t>
-      </w:r>
+        <w:t xml:space="preserve"> on my desktop and laptop.</w:t>
+      </w:r>
+      <w:r>
+        <w:rPr>
+          <w:sz w:val="18"/>
+          <w:szCs w:val="18"/>
+          <w:lang w:val="en-US"/>
+        </w:rPr>
+        <w:br/>
+        <w:t xml:space="preserve">Added a blank document for </w:t>
+      </w:r>
+      <w:proofErr w:type="spellStart"/>
+      <w:r>
+        <w:rPr>
+          <w:sz w:val="18"/>
+          <w:szCs w:val="18"/>
+          <w:lang w:val="en-US"/>
+        </w:rPr>
+        <w:t>research_algorithms</w:t>
+      </w:r>
+      <w:proofErr w:type="spellEnd"/>
+      <w:r>
+        <w:rPr>
+          <w:sz w:val="18"/>
+          <w:szCs w:val="18"/>
+          <w:lang w:val="en-US"/>
+        </w:rPr>
+        <w:t xml:space="preserve">. </w:t>
+      </w:r>
+    </w:p>
+    <w:p>
+      <w:pPr>
+        <w:rPr>
+          <w:b/>
+          <w:bCs/>
+          <w:sz w:val="18"/>
+          <w:szCs w:val="18"/>
+          <w:u w:val="single"/>
+          <w:lang w:val="en-US"/>
+        </w:rPr>
+      </w:pPr>
     </w:p>
     <w:sectPr>
       <w:pgSz w:w="11906" w:h="16838"/>
@@ -399,6 +749,7 @@
     <w:lsdException w:name="HTML Sample" w:semiHidden="1" w:unhideWhenUsed="1"/>
     <w:lsdException w:name="HTML Typewriter" w:semiHidden="1" w:unhideWhenUsed="1"/>
     <w:lsdException w:name="HTML Variable" w:semiHidden="1" w:unhideWhenUsed="1"/>
+    <w:lsdException w:name="Normal Table" w:semiHidden="1" w:unhideWhenUsed="1"/>
     <w:lsdException w:name="annotation subject" w:semiHidden="1" w:unhideWhenUsed="1"/>
     <w:lsdException w:name="No List" w:semiHidden="1" w:unhideWhenUsed="1"/>
     <w:lsdException w:name="Outline List 1" w:semiHidden="1" w:unhideWhenUsed="1"/>
@@ -444,9 +795,11 @@
     <w:lsdException w:name="Table Subtle 1" w:semiHidden="1" w:unhideWhenUsed="1"/>
     <w:lsdException w:name="Table Subtle 2" w:semiHidden="1" w:unhideWhenUsed="1"/>
     <w:lsdException w:name="Table Web 1" w:semiHidden="1" w:unhideWhenUsed="1"/>
+    <w:lsdException w:name="Table Web 2" w:semiHidden="1" w:unhideWhenUsed="1"/>
     <w:lsdException w:name="Table Web 3" w:semiHidden="1" w:unhideWhenUsed="1"/>
     <w:lsdException w:name="Balloon Text" w:semiHidden="1" w:unhideWhenUsed="1"/>
     <w:lsdException w:name="Table Grid" w:uiPriority="39"/>
+    <w:lsdException w:name="Table Theme" w:semiHidden="1" w:unhideWhenUsed="1"/>
     <w:lsdException w:name="Placeholder Text" w:semiHidden="1"/>
     <w:lsdException w:name="No Spacing" w:uiPriority="1" w:qFormat="1"/>
     <w:lsdException w:name="Light Shading" w:uiPriority="60"/>

</xml_diff>

<commit_message>
Updated project_journal for work from 9th and 10th Feb
</commit_message>
<xml_diff>
--- a/documents/project_journal.docx
+++ b/documents/project_journal.docx
@@ -287,144 +287,8 @@
           <w:lang w:val="en-US"/>
         </w:rPr>
         <w:br/>
-        <w:t xml:space="preserve">Added several blank docx files to serve as reminders for tasks that needed doing – </w:t>
-      </w:r>
-      <w:proofErr w:type="spellStart"/>
-      <w:r>
-        <w:rPr>
-          <w:sz w:val="18"/>
-          <w:szCs w:val="18"/>
-          <w:lang w:val="en-US"/>
-        </w:rPr>
-        <w:t>assumptions_made</w:t>
-      </w:r>
-      <w:proofErr w:type="spellEnd"/>
-      <w:r>
-        <w:rPr>
-          <w:sz w:val="18"/>
-          <w:szCs w:val="18"/>
-          <w:lang w:val="en-US"/>
-        </w:rPr>
-        <w:t xml:space="preserve">, </w:t>
-      </w:r>
-      <w:proofErr w:type="spellStart"/>
-      <w:r>
-        <w:rPr>
-          <w:sz w:val="18"/>
-          <w:szCs w:val="18"/>
-          <w:lang w:val="en-US"/>
-        </w:rPr>
-        <w:t>database_choice</w:t>
-      </w:r>
-      <w:proofErr w:type="spellEnd"/>
-      <w:r>
-        <w:rPr>
-          <w:sz w:val="18"/>
-          <w:szCs w:val="18"/>
-          <w:lang w:val="en-US"/>
-        </w:rPr>
-        <w:t xml:space="preserve">, </w:t>
-      </w:r>
-      <w:proofErr w:type="spellStart"/>
-      <w:r>
-        <w:rPr>
-          <w:sz w:val="18"/>
-          <w:szCs w:val="18"/>
-          <w:lang w:val="en-US"/>
-        </w:rPr>
-        <w:t>database_structure_thoughts</w:t>
-      </w:r>
-      <w:proofErr w:type="spellEnd"/>
-      <w:r>
-        <w:rPr>
-          <w:sz w:val="18"/>
-          <w:szCs w:val="18"/>
-          <w:lang w:val="en-US"/>
-        </w:rPr>
-        <w:t xml:space="preserve">, </w:t>
-      </w:r>
-      <w:proofErr w:type="spellStart"/>
-      <w:r>
-        <w:rPr>
-          <w:sz w:val="18"/>
-          <w:szCs w:val="18"/>
-          <w:lang w:val="en-US"/>
-        </w:rPr>
-        <w:t>lifecycle_options</w:t>
-      </w:r>
-      <w:proofErr w:type="spellEnd"/>
-      <w:r>
-        <w:rPr>
-          <w:sz w:val="18"/>
-          <w:szCs w:val="18"/>
-          <w:lang w:val="en-US"/>
-        </w:rPr>
-        <w:t xml:space="preserve">, </w:t>
-      </w:r>
-      <w:proofErr w:type="spellStart"/>
-      <w:r>
-        <w:rPr>
-          <w:sz w:val="18"/>
-          <w:szCs w:val="18"/>
-          <w:lang w:val="en-US"/>
-        </w:rPr>
-        <w:t>project_journal</w:t>
-      </w:r>
-      <w:proofErr w:type="spellEnd"/>
-      <w:r>
-        <w:rPr>
-          <w:sz w:val="18"/>
-          <w:szCs w:val="18"/>
-          <w:lang w:val="en-US"/>
-        </w:rPr>
-        <w:t xml:space="preserve">, </w:t>
-      </w:r>
-      <w:proofErr w:type="spellStart"/>
-      <w:r>
-        <w:rPr>
-          <w:sz w:val="18"/>
-          <w:szCs w:val="18"/>
-          <w:lang w:val="en-US"/>
-        </w:rPr>
-        <w:t>research_data_to_be_used</w:t>
-      </w:r>
-      <w:proofErr w:type="spellEnd"/>
-      <w:r>
-        <w:rPr>
-          <w:sz w:val="18"/>
-          <w:szCs w:val="18"/>
-          <w:lang w:val="en-US"/>
-        </w:rPr>
-        <w:t xml:space="preserve"> , </w:t>
-      </w:r>
-      <w:proofErr w:type="spellStart"/>
-      <w:r>
-        <w:rPr>
-          <w:sz w:val="18"/>
-          <w:szCs w:val="18"/>
-          <w:lang w:val="en-US"/>
-        </w:rPr>
-        <w:t>similar_projects</w:t>
-      </w:r>
-      <w:proofErr w:type="spellEnd"/>
-      <w:r>
-        <w:rPr>
-          <w:sz w:val="18"/>
-          <w:szCs w:val="18"/>
-          <w:lang w:val="en-US"/>
-        </w:rPr>
-        <w:t xml:space="preserve">, </w:t>
-      </w:r>
-      <w:proofErr w:type="spellStart"/>
-      <w:r>
-        <w:rPr>
-          <w:sz w:val="18"/>
-          <w:szCs w:val="18"/>
-          <w:lang w:val="en-US"/>
-        </w:rPr>
-        <w:t>tutor_conversation</w:t>
-      </w:r>
-      <w:proofErr w:type="spellEnd"/>
+        <w:t>Added several blank docx files to serve as reminders for tasks that needed doing – assumptions_made, database_choice, database_structure_thoughts, lifecycle_options, project_journal, research_data_to_be_used , similar_projects, tutor_conversation</w:t>
+      </w:r>
       <w:r>
         <w:rPr>
           <w:sz w:val="18"/>
@@ -432,61 +296,7 @@
           <w:lang w:val="en-US"/>
         </w:rPr>
         <w:br/>
-        <w:t xml:space="preserve">Wrote up my </w:t>
-      </w:r>
-      <w:proofErr w:type="spellStart"/>
-      <w:r>
-        <w:rPr>
-          <w:sz w:val="18"/>
-          <w:szCs w:val="18"/>
-          <w:lang w:val="en-US"/>
-        </w:rPr>
-        <w:t>project_journal</w:t>
-      </w:r>
-      <w:proofErr w:type="spellEnd"/>
-      <w:r>
-        <w:rPr>
-          <w:sz w:val="18"/>
-          <w:szCs w:val="18"/>
-          <w:lang w:val="en-US"/>
-        </w:rPr>
-        <w:t xml:space="preserve">, wrote a bit on </w:t>
-      </w:r>
-      <w:proofErr w:type="spellStart"/>
-      <w:r>
-        <w:rPr>
-          <w:sz w:val="18"/>
-          <w:szCs w:val="18"/>
-          <w:lang w:val="en-US"/>
-        </w:rPr>
-        <w:t>database_choice</w:t>
-      </w:r>
-      <w:proofErr w:type="spellEnd"/>
-      <w:r>
-        <w:rPr>
-          <w:sz w:val="18"/>
-          <w:szCs w:val="18"/>
-          <w:lang w:val="en-US"/>
-        </w:rPr>
-        <w:t xml:space="preserve"> and documented </w:t>
-      </w:r>
-      <w:proofErr w:type="spellStart"/>
-      <w:r>
-        <w:rPr>
-          <w:sz w:val="18"/>
-          <w:szCs w:val="18"/>
-          <w:lang w:val="en-US"/>
-        </w:rPr>
-        <w:t>tutor_conversation</w:t>
-      </w:r>
-      <w:proofErr w:type="spellEnd"/>
-      <w:r>
-        <w:rPr>
-          <w:sz w:val="18"/>
-          <w:szCs w:val="18"/>
-          <w:lang w:val="en-US"/>
-        </w:rPr>
-        <w:t xml:space="preserve"> so far</w:t>
+        <w:t>Wrote up my project_journal, wrote a bit on database_choice and documented tutor_conversation so far</w:t>
       </w:r>
     </w:p>
     <w:p>
@@ -566,55 +376,239 @@
         </w:rPr>
         <w:t>QL</w:t>
       </w:r>
+      <w:r>
+        <w:rPr>
+          <w:sz w:val="18"/>
+          <w:szCs w:val="18"/>
+          <w:lang w:val="en-US"/>
+        </w:rPr>
+        <w:t xml:space="preserve"> on my desktop and laptop.</w:t>
+      </w:r>
+      <w:r>
+        <w:rPr>
+          <w:sz w:val="18"/>
+          <w:szCs w:val="18"/>
+          <w:lang w:val="en-US"/>
+        </w:rPr>
+        <w:br/>
+        <w:t xml:space="preserve">Added a blank document for research_algorithms. </w:t>
+      </w:r>
+    </w:p>
+    <w:p>
+      <w:pPr>
+        <w:rPr>
+          <w:b/>
+          <w:bCs/>
+          <w:u w:val="single"/>
+          <w:lang w:val="en-US"/>
+        </w:rPr>
+      </w:pPr>
+      <w:r>
+        <w:rPr>
+          <w:b/>
+          <w:bCs/>
+          <w:u w:val="single"/>
+          <w:lang w:val="en-US"/>
+        </w:rPr>
+        <w:t>9</w:t>
+      </w:r>
+      <w:r>
+        <w:rPr>
+          <w:b/>
+          <w:bCs/>
+          <w:u w:val="single"/>
+          <w:vertAlign w:val="superscript"/>
+          <w:lang w:val="en-US"/>
+        </w:rPr>
+        <w:t>th</w:t>
+      </w:r>
+      <w:r>
+        <w:rPr>
+          <w:b/>
+          <w:bCs/>
+          <w:u w:val="single"/>
+          <w:lang w:val="en-US"/>
+        </w:rPr>
+        <w:t xml:space="preserve"> Feb</w:t>
+      </w:r>
+    </w:p>
+    <w:p>
+      <w:pPr>
+        <w:rPr>
+          <w:sz w:val="18"/>
+          <w:szCs w:val="18"/>
+          <w:lang w:val="en-US"/>
+        </w:rPr>
+      </w:pPr>
+      <w:r>
+        <w:rPr>
+          <w:sz w:val="18"/>
+          <w:szCs w:val="18"/>
+          <w:lang w:val="en-US"/>
+        </w:rPr>
+        <w:t>Updated my project journal with entries from 6</w:t>
+      </w:r>
+      <w:r>
+        <w:rPr>
+          <w:sz w:val="18"/>
+          <w:szCs w:val="18"/>
+          <w:vertAlign w:val="superscript"/>
+          <w:lang w:val="en-US"/>
+        </w:rPr>
+        <w:t>th</w:t>
+      </w:r>
+      <w:r>
+        <w:rPr>
+          <w:sz w:val="18"/>
+          <w:szCs w:val="18"/>
+          <w:lang w:val="en-US"/>
+        </w:rPr>
+        <w:t xml:space="preserve"> and 8</w:t>
+      </w:r>
+      <w:r>
+        <w:rPr>
+          <w:sz w:val="18"/>
+          <w:szCs w:val="18"/>
+          <w:vertAlign w:val="superscript"/>
+          <w:lang w:val="en-US"/>
+        </w:rPr>
+        <w:t>th</w:t>
+      </w:r>
+      <w:r>
+        <w:rPr>
+          <w:sz w:val="18"/>
+          <w:szCs w:val="18"/>
+          <w:lang w:val="en-US"/>
+        </w:rPr>
+        <w:t xml:space="preserve"> Feb, </w:t>
+      </w:r>
+      <w:r>
+        <w:rPr>
+          <w:sz w:val="18"/>
+          <w:szCs w:val="18"/>
+          <w:lang w:val="en-US"/>
+        </w:rPr>
+        <w:br/>
+        <w:t xml:space="preserve">Briefly evaluated some lifecycle options </w:t>
+      </w:r>
+      <w:r>
+        <w:rPr>
+          <w:sz w:val="18"/>
+          <w:szCs w:val="18"/>
+          <w:lang w:val="en-US"/>
+        </w:rPr>
+        <w:br/>
+        <w:t>Updates to my schedule to try and be more specific and less generic to TMA</w:t>
+      </w:r>
+      <w:r>
+        <w:rPr>
+          <w:sz w:val="18"/>
+          <w:szCs w:val="18"/>
+          <w:lang w:val="en-US"/>
+        </w:rPr>
+        <w:br/>
+        <w:t>Emailed tutor my progress</w:t>
+      </w:r>
+    </w:p>
+    <w:p>
+      <w:pPr>
+        <w:rPr>
+          <w:b/>
+          <w:bCs/>
+          <w:u w:val="single"/>
+          <w:lang w:val="en-US"/>
+        </w:rPr>
+      </w:pPr>
+      <w:r>
+        <w:rPr>
+          <w:b/>
+          <w:bCs/>
+          <w:u w:val="single"/>
+          <w:lang w:val="en-US"/>
+        </w:rPr>
+        <w:t>10</w:t>
+      </w:r>
+      <w:r>
+        <w:rPr>
+          <w:b/>
+          <w:bCs/>
+          <w:u w:val="single"/>
+          <w:vertAlign w:val="superscript"/>
+          <w:lang w:val="en-US"/>
+        </w:rPr>
+        <w:t>th</w:t>
+      </w:r>
+      <w:r>
+        <w:rPr>
+          <w:b/>
+          <w:bCs/>
+          <w:u w:val="single"/>
+          <w:lang w:val="en-US"/>
+        </w:rPr>
+        <w:t xml:space="preserve"> Feb</w:t>
+      </w:r>
+    </w:p>
+    <w:p>
+      <w:pPr>
+        <w:rPr>
+          <w:sz w:val="18"/>
+          <w:szCs w:val="18"/>
+          <w:lang w:val="en-US"/>
+        </w:rPr>
+      </w:pPr>
+      <w:r>
+        <w:rPr>
+          <w:sz w:val="18"/>
+          <w:szCs w:val="18"/>
+          <w:lang w:val="en-US"/>
+        </w:rPr>
+        <w:t>Created a conceptual model and wrote up my ideas around the conceptual model.</w:t>
+      </w:r>
+      <w:r>
+        <w:rPr>
+          <w:sz w:val="18"/>
+          <w:szCs w:val="18"/>
+          <w:lang w:val="en-US"/>
+        </w:rPr>
+        <w:br/>
+        <w:t>Updated my project journal with entries from 9</w:t>
+      </w:r>
+      <w:r>
+        <w:rPr>
+          <w:sz w:val="18"/>
+          <w:szCs w:val="18"/>
+          <w:vertAlign w:val="superscript"/>
+          <w:lang w:val="en-US"/>
+        </w:rPr>
+        <w:t>th</w:t>
+      </w:r>
+      <w:r>
+        <w:rPr>
+          <w:sz w:val="18"/>
+          <w:szCs w:val="18"/>
+          <w:lang w:val="en-US"/>
+        </w:rPr>
+        <w:t xml:space="preserve"> and 10</w:t>
+      </w:r>
+      <w:r>
+        <w:rPr>
+          <w:sz w:val="18"/>
+          <w:szCs w:val="18"/>
+          <w:vertAlign w:val="superscript"/>
+          <w:lang w:val="en-US"/>
+        </w:rPr>
+        <w:t>th</w:t>
+      </w:r>
+      <w:r>
+        <w:rPr>
+          <w:sz w:val="18"/>
+          <w:szCs w:val="18"/>
+          <w:lang w:val="en-US"/>
+        </w:rPr>
+        <w:t xml:space="preserve"> Feb.</w:t>
+      </w:r>
       <w:bookmarkStart w:id="0" w:name="_GoBack"/>
       <w:bookmarkEnd w:id="0"/>
-      <w:r>
-        <w:rPr>
-          <w:sz w:val="18"/>
-          <w:szCs w:val="18"/>
-          <w:lang w:val="en-US"/>
-        </w:rPr>
-        <w:t xml:space="preserve"> on my desktop and laptop.</w:t>
-      </w:r>
-      <w:r>
-        <w:rPr>
-          <w:sz w:val="18"/>
-          <w:szCs w:val="18"/>
-          <w:lang w:val="en-US"/>
-        </w:rPr>
-        <w:br/>
-        <w:t xml:space="preserve">Added a blank document for </w:t>
-      </w:r>
-      <w:proofErr w:type="spellStart"/>
-      <w:r>
-        <w:rPr>
-          <w:sz w:val="18"/>
-          <w:szCs w:val="18"/>
-          <w:lang w:val="en-US"/>
-        </w:rPr>
-        <w:t>research_algorithms</w:t>
-      </w:r>
-      <w:proofErr w:type="spellEnd"/>
-      <w:r>
-        <w:rPr>
-          <w:sz w:val="18"/>
-          <w:szCs w:val="18"/>
-          <w:lang w:val="en-US"/>
-        </w:rPr>
-        <w:t xml:space="preserve">. </w:t>
-      </w:r>
-    </w:p>
-    <w:p>
-      <w:pPr>
-        <w:rPr>
-          <w:b/>
-          <w:bCs/>
-          <w:sz w:val="18"/>
-          <w:szCs w:val="18"/>
-          <w:u w:val="single"/>
-          <w:lang w:val="en-US"/>
-        </w:rPr>
-      </w:pPr>
     </w:p>
     <w:sectPr>
       <w:pgSz w:w="11906" w:h="16838"/>

</xml_diff>

<commit_message>
Updated project_jorunal with updates for today's work.@
</commit_message>
<xml_diff>
--- a/documents/project_journal.docx
+++ b/documents/project_journal.docx
@@ -607,8 +607,175 @@
         </w:rPr>
         <w:t xml:space="preserve"> Feb.</w:t>
       </w:r>
+    </w:p>
+    <w:p>
+      <w:pPr>
+        <w:rPr>
+          <w:b/>
+          <w:bCs/>
+          <w:u w:val="single"/>
+          <w:lang w:val="en-US"/>
+        </w:rPr>
+      </w:pPr>
+      <w:r>
+        <w:rPr>
+          <w:b/>
+          <w:bCs/>
+          <w:u w:val="single"/>
+          <w:lang w:val="en-US"/>
+        </w:rPr>
+        <w:t>1</w:t>
+      </w:r>
+      <w:r>
+        <w:rPr>
+          <w:b/>
+          <w:bCs/>
+          <w:u w:val="single"/>
+          <w:lang w:val="en-US"/>
+        </w:rPr>
+        <w:t>2</w:t>
+      </w:r>
+      <w:r>
+        <w:rPr>
+          <w:b/>
+          <w:bCs/>
+          <w:u w:val="single"/>
+          <w:vertAlign w:val="superscript"/>
+          <w:lang w:val="en-US"/>
+        </w:rPr>
+        <w:t>th</w:t>
+      </w:r>
+      <w:r>
+        <w:rPr>
+          <w:b/>
+          <w:bCs/>
+          <w:u w:val="single"/>
+          <w:lang w:val="en-US"/>
+        </w:rPr>
+        <w:t xml:space="preserve"> Feb</w:t>
+      </w:r>
+    </w:p>
+    <w:p>
+      <w:pPr>
+        <w:rPr>
+          <w:sz w:val="18"/>
+          <w:szCs w:val="18"/>
+          <w:lang w:val="en-US"/>
+        </w:rPr>
+      </w:pPr>
+      <w:r>
+        <w:rPr>
+          <w:sz w:val="18"/>
+          <w:szCs w:val="18"/>
+          <w:lang w:val="en-US"/>
+        </w:rPr>
+        <w:t>Updated my lifecycle_choices to have a bit more detail on what I know about the life cycles and why I chose the life cycle I did.</w:t>
+      </w:r>
+      <w:r>
+        <w:rPr>
+          <w:sz w:val="18"/>
+          <w:szCs w:val="18"/>
+          <w:lang w:val="en-US"/>
+        </w:rPr>
+        <w:br/>
+        <w:t>Updated my schedule considering my tutor’s comments. It is now more specific to my task. May need a further revision once I identify the specific code I need to write for my project.</w:t>
+      </w:r>
+      <w:r>
+        <w:rPr>
+          <w:sz w:val="18"/>
+          <w:szCs w:val="18"/>
+          <w:lang w:val="en-US"/>
+        </w:rPr>
+        <w:br/>
+        <w:t>Updated my project journal with</w:t>
+      </w:r>
+      <w:r>
+        <w:rPr>
+          <w:sz w:val="18"/>
+          <w:szCs w:val="18"/>
+          <w:lang w:val="en-US"/>
+        </w:rPr>
+        <w:t xml:space="preserve"> the</w:t>
+      </w:r>
+      <w:r>
+        <w:rPr>
+          <w:sz w:val="18"/>
+          <w:szCs w:val="18"/>
+          <w:lang w:val="en-US"/>
+        </w:rPr>
+        <w:t xml:space="preserve"> entr</w:t>
+      </w:r>
+      <w:r>
+        <w:rPr>
+          <w:sz w:val="18"/>
+          <w:szCs w:val="18"/>
+          <w:lang w:val="en-US"/>
+        </w:rPr>
+        <w:t>y</w:t>
+      </w:r>
+      <w:r>
+        <w:rPr>
+          <w:sz w:val="18"/>
+          <w:szCs w:val="18"/>
+          <w:lang w:val="en-US"/>
+        </w:rPr>
+        <w:t xml:space="preserve"> </w:t>
+      </w:r>
+      <w:r>
+        <w:rPr>
+          <w:sz w:val="18"/>
+          <w:szCs w:val="18"/>
+          <w:lang w:val="en-US"/>
+        </w:rPr>
+        <w:t xml:space="preserve">for </w:t>
+      </w:r>
+      <w:r>
+        <w:rPr>
+          <w:sz w:val="18"/>
+          <w:szCs w:val="18"/>
+          <w:lang w:val="en-US"/>
+        </w:rPr>
+        <w:t>1</w:t>
+      </w:r>
+      <w:r>
+        <w:rPr>
+          <w:sz w:val="18"/>
+          <w:szCs w:val="18"/>
+          <w:lang w:val="en-US"/>
+        </w:rPr>
+        <w:t>2</w:t>
+      </w:r>
       <w:bookmarkStart w:id="0" w:name="_GoBack"/>
       <w:bookmarkEnd w:id="0"/>
+      <w:r>
+        <w:rPr>
+          <w:sz w:val="18"/>
+          <w:szCs w:val="18"/>
+          <w:vertAlign w:val="superscript"/>
+          <w:lang w:val="en-US"/>
+        </w:rPr>
+        <w:t>th</w:t>
+      </w:r>
+      <w:r>
+        <w:rPr>
+          <w:sz w:val="18"/>
+          <w:szCs w:val="18"/>
+          <w:lang w:val="en-US"/>
+        </w:rPr>
+        <w:t xml:space="preserve"> Feb.</w:t>
+      </w:r>
+    </w:p>
+    <w:p>
+      <w:pPr>
+        <w:rPr>
+          <w:b/>
+          <w:bCs/>
+          <w:sz w:val="18"/>
+          <w:szCs w:val="18"/>
+          <w:u w:val="single"/>
+          <w:lang w:val="en-US"/>
+        </w:rPr>
+      </w:pPr>
     </w:p>
     <w:sectPr>
       <w:pgSz w:w="11906" w:h="16838"/>

</xml_diff>

<commit_message>
Complete revamp of task list and schedule due to update in SDLC choice.
</commit_message>
<xml_diff>
--- a/documents/project_journal.docx
+++ b/documents/project_journal.docx
@@ -245,7 +245,23 @@
           <w:szCs w:val="18"/>
           <w:lang w:val="en-US"/>
         </w:rPr>
-        <w:t>Created project_journal</w:t>
+        <w:t>Created project</w:t>
+      </w:r>
+      <w:r>
+        <w:rPr>
+          <w:sz w:val="18"/>
+          <w:szCs w:val="18"/>
+          <w:lang w:val="en-US"/>
+        </w:rPr>
+        <w:t xml:space="preserve"> </w:t>
+      </w:r>
+      <w:r>
+        <w:rPr>
+          <w:sz w:val="18"/>
+          <w:szCs w:val="18"/>
+          <w:lang w:val="en-US"/>
+        </w:rPr>
+        <w:t>journal</w:t>
       </w:r>
       <w:r>
         <w:rPr>
@@ -287,144 +303,200 @@
           <w:lang w:val="en-US"/>
         </w:rPr>
         <w:br/>
-        <w:t xml:space="preserve">Added several blank docx files to serve as reminders for tasks that needed doing – </w:t>
-      </w:r>
-      <w:proofErr w:type="spellStart"/>
-      <w:r>
-        <w:rPr>
-          <w:sz w:val="18"/>
-          <w:szCs w:val="18"/>
-          <w:lang w:val="en-US"/>
-        </w:rPr>
-        <w:t>assumptions_made</w:t>
-      </w:r>
-      <w:proofErr w:type="spellEnd"/>
-      <w:r>
-        <w:rPr>
-          <w:sz w:val="18"/>
-          <w:szCs w:val="18"/>
-          <w:lang w:val="en-US"/>
-        </w:rPr>
-        <w:t xml:space="preserve">, </w:t>
-      </w:r>
-      <w:proofErr w:type="spellStart"/>
-      <w:r>
-        <w:rPr>
-          <w:sz w:val="18"/>
-          <w:szCs w:val="18"/>
-          <w:lang w:val="en-US"/>
-        </w:rPr>
-        <w:t>database_choice</w:t>
-      </w:r>
-      <w:proofErr w:type="spellEnd"/>
-      <w:r>
-        <w:rPr>
-          <w:sz w:val="18"/>
-          <w:szCs w:val="18"/>
-          <w:lang w:val="en-US"/>
-        </w:rPr>
-        <w:t xml:space="preserve">, </w:t>
-      </w:r>
-      <w:proofErr w:type="spellStart"/>
-      <w:r>
-        <w:rPr>
-          <w:sz w:val="18"/>
-          <w:szCs w:val="18"/>
-          <w:lang w:val="en-US"/>
-        </w:rPr>
-        <w:t>database_structure_thoughts</w:t>
-      </w:r>
-      <w:proofErr w:type="spellEnd"/>
-      <w:r>
-        <w:rPr>
-          <w:sz w:val="18"/>
-          <w:szCs w:val="18"/>
-          <w:lang w:val="en-US"/>
-        </w:rPr>
-        <w:t xml:space="preserve">, </w:t>
-      </w:r>
-      <w:proofErr w:type="spellStart"/>
-      <w:r>
-        <w:rPr>
-          <w:sz w:val="18"/>
-          <w:szCs w:val="18"/>
-          <w:lang w:val="en-US"/>
-        </w:rPr>
-        <w:t>lifecycle_options</w:t>
-      </w:r>
-      <w:proofErr w:type="spellEnd"/>
-      <w:r>
-        <w:rPr>
-          <w:sz w:val="18"/>
-          <w:szCs w:val="18"/>
-          <w:lang w:val="en-US"/>
-        </w:rPr>
-        <w:t xml:space="preserve">, </w:t>
-      </w:r>
-      <w:proofErr w:type="spellStart"/>
-      <w:r>
-        <w:rPr>
-          <w:sz w:val="18"/>
-          <w:szCs w:val="18"/>
-          <w:lang w:val="en-US"/>
-        </w:rPr>
-        <w:t>project_journal</w:t>
-      </w:r>
-      <w:proofErr w:type="spellEnd"/>
-      <w:r>
-        <w:rPr>
-          <w:sz w:val="18"/>
-          <w:szCs w:val="18"/>
-          <w:lang w:val="en-US"/>
-        </w:rPr>
-        <w:t xml:space="preserve">, </w:t>
-      </w:r>
-      <w:proofErr w:type="spellStart"/>
-      <w:r>
-        <w:rPr>
-          <w:sz w:val="18"/>
-          <w:szCs w:val="18"/>
-          <w:lang w:val="en-US"/>
-        </w:rPr>
-        <w:t>research_data_to_be_used</w:t>
-      </w:r>
-      <w:proofErr w:type="spellEnd"/>
-      <w:r>
-        <w:rPr>
-          <w:sz w:val="18"/>
-          <w:szCs w:val="18"/>
-          <w:lang w:val="en-US"/>
-        </w:rPr>
-        <w:t xml:space="preserve"> , </w:t>
-      </w:r>
-      <w:proofErr w:type="spellStart"/>
-      <w:r>
-        <w:rPr>
-          <w:sz w:val="18"/>
-          <w:szCs w:val="18"/>
-          <w:lang w:val="en-US"/>
-        </w:rPr>
-        <w:t>similar_projects</w:t>
-      </w:r>
-      <w:proofErr w:type="spellEnd"/>
-      <w:r>
-        <w:rPr>
-          <w:sz w:val="18"/>
-          <w:szCs w:val="18"/>
-          <w:lang w:val="en-US"/>
-        </w:rPr>
-        <w:t xml:space="preserve">, </w:t>
-      </w:r>
-      <w:proofErr w:type="spellStart"/>
-      <w:r>
-        <w:rPr>
-          <w:sz w:val="18"/>
-          <w:szCs w:val="18"/>
-          <w:lang w:val="en-US"/>
-        </w:rPr>
-        <w:t>tutor_conversation</w:t>
-      </w:r>
-      <w:proofErr w:type="spellEnd"/>
+        <w:t>Added several blank docx files to serve as reminders for tasks that needed doing – assumptions</w:t>
+      </w:r>
+      <w:r>
+        <w:rPr>
+          <w:sz w:val="18"/>
+          <w:szCs w:val="18"/>
+          <w:lang w:val="en-US"/>
+        </w:rPr>
+        <w:t xml:space="preserve"> </w:t>
+      </w:r>
+      <w:r>
+        <w:rPr>
+          <w:sz w:val="18"/>
+          <w:szCs w:val="18"/>
+          <w:lang w:val="en-US"/>
+        </w:rPr>
+        <w:t>made, database</w:t>
+      </w:r>
+      <w:r>
+        <w:rPr>
+          <w:sz w:val="18"/>
+          <w:szCs w:val="18"/>
+          <w:lang w:val="en-US"/>
+        </w:rPr>
+        <w:t xml:space="preserve"> </w:t>
+      </w:r>
+      <w:r>
+        <w:rPr>
+          <w:sz w:val="18"/>
+          <w:szCs w:val="18"/>
+          <w:lang w:val="en-US"/>
+        </w:rPr>
+        <w:t>choice, database</w:t>
+      </w:r>
+      <w:r>
+        <w:rPr>
+          <w:sz w:val="18"/>
+          <w:szCs w:val="18"/>
+          <w:lang w:val="en-US"/>
+        </w:rPr>
+        <w:t xml:space="preserve"> </w:t>
+      </w:r>
+      <w:r>
+        <w:rPr>
+          <w:sz w:val="18"/>
+          <w:szCs w:val="18"/>
+          <w:lang w:val="en-US"/>
+        </w:rPr>
+        <w:t>structure</w:t>
+      </w:r>
+      <w:r>
+        <w:rPr>
+          <w:sz w:val="18"/>
+          <w:szCs w:val="18"/>
+          <w:lang w:val="en-US"/>
+        </w:rPr>
+        <w:t xml:space="preserve"> </w:t>
+      </w:r>
+      <w:r>
+        <w:rPr>
+          <w:sz w:val="18"/>
+          <w:szCs w:val="18"/>
+          <w:lang w:val="en-US"/>
+        </w:rPr>
+        <w:t>thoughts, lifecycle</w:t>
+      </w:r>
+      <w:r>
+        <w:rPr>
+          <w:sz w:val="18"/>
+          <w:szCs w:val="18"/>
+          <w:lang w:val="en-US"/>
+        </w:rPr>
+        <w:t xml:space="preserve"> </w:t>
+      </w:r>
+      <w:r>
+        <w:rPr>
+          <w:sz w:val="18"/>
+          <w:szCs w:val="18"/>
+          <w:lang w:val="en-US"/>
+        </w:rPr>
+        <w:t>options, project</w:t>
+      </w:r>
+      <w:r>
+        <w:rPr>
+          <w:sz w:val="18"/>
+          <w:szCs w:val="18"/>
+          <w:lang w:val="en-US"/>
+        </w:rPr>
+        <w:t xml:space="preserve"> </w:t>
+      </w:r>
+      <w:r>
+        <w:rPr>
+          <w:sz w:val="18"/>
+          <w:szCs w:val="18"/>
+          <w:lang w:val="en-US"/>
+        </w:rPr>
+        <w:t>journal, research</w:t>
+      </w:r>
+      <w:r>
+        <w:rPr>
+          <w:sz w:val="18"/>
+          <w:szCs w:val="18"/>
+          <w:lang w:val="en-US"/>
+        </w:rPr>
+        <w:t xml:space="preserve"> </w:t>
+      </w:r>
+      <w:r>
+        <w:rPr>
+          <w:sz w:val="18"/>
+          <w:szCs w:val="18"/>
+          <w:lang w:val="en-US"/>
+        </w:rPr>
+        <w:t>data</w:t>
+      </w:r>
+      <w:r>
+        <w:rPr>
+          <w:sz w:val="18"/>
+          <w:szCs w:val="18"/>
+          <w:lang w:val="en-US"/>
+        </w:rPr>
+        <w:t xml:space="preserve"> </w:t>
+      </w:r>
+      <w:r>
+        <w:rPr>
+          <w:sz w:val="18"/>
+          <w:szCs w:val="18"/>
+          <w:lang w:val="en-US"/>
+        </w:rPr>
+        <w:t>to</w:t>
+      </w:r>
+      <w:r>
+        <w:rPr>
+          <w:sz w:val="18"/>
+          <w:szCs w:val="18"/>
+          <w:lang w:val="en-US"/>
+        </w:rPr>
+        <w:t xml:space="preserve"> </w:t>
+      </w:r>
+      <w:r>
+        <w:rPr>
+          <w:sz w:val="18"/>
+          <w:szCs w:val="18"/>
+          <w:lang w:val="en-US"/>
+        </w:rPr>
+        <w:t>be</w:t>
+      </w:r>
+      <w:r>
+        <w:rPr>
+          <w:sz w:val="18"/>
+          <w:szCs w:val="18"/>
+          <w:lang w:val="en-US"/>
+        </w:rPr>
+        <w:t xml:space="preserve"> </w:t>
+      </w:r>
+      <w:r>
+        <w:rPr>
+          <w:sz w:val="18"/>
+          <w:szCs w:val="18"/>
+          <w:lang w:val="en-US"/>
+        </w:rPr>
+        <w:t>used , similar</w:t>
+      </w:r>
+      <w:r>
+        <w:rPr>
+          <w:sz w:val="18"/>
+          <w:szCs w:val="18"/>
+          <w:lang w:val="en-US"/>
+        </w:rPr>
+        <w:t xml:space="preserve"> </w:t>
+      </w:r>
+      <w:r>
+        <w:rPr>
+          <w:sz w:val="18"/>
+          <w:szCs w:val="18"/>
+          <w:lang w:val="en-US"/>
+        </w:rPr>
+        <w:t>projects, tutor</w:t>
+      </w:r>
+      <w:r>
+        <w:rPr>
+          <w:sz w:val="18"/>
+          <w:szCs w:val="18"/>
+          <w:lang w:val="en-US"/>
+        </w:rPr>
+        <w:t xml:space="preserve"> </w:t>
+      </w:r>
+      <w:r>
+        <w:rPr>
+          <w:sz w:val="18"/>
+          <w:szCs w:val="18"/>
+          <w:lang w:val="en-US"/>
+        </w:rPr>
+        <w:t>conversation</w:t>
+      </w:r>
       <w:r>
         <w:rPr>
           <w:sz w:val="18"/>
@@ -432,61 +504,55 @@
           <w:lang w:val="en-US"/>
         </w:rPr>
         <w:br/>
-        <w:t xml:space="preserve">Wrote up my </w:t>
-      </w:r>
-      <w:proofErr w:type="spellStart"/>
-      <w:r>
-        <w:rPr>
-          <w:sz w:val="18"/>
-          <w:szCs w:val="18"/>
-          <w:lang w:val="en-US"/>
-        </w:rPr>
-        <w:t>project_journal</w:t>
-      </w:r>
-      <w:proofErr w:type="spellEnd"/>
-      <w:r>
-        <w:rPr>
-          <w:sz w:val="18"/>
-          <w:szCs w:val="18"/>
-          <w:lang w:val="en-US"/>
-        </w:rPr>
-        <w:t xml:space="preserve">, wrote a bit on </w:t>
-      </w:r>
-      <w:proofErr w:type="spellStart"/>
-      <w:r>
-        <w:rPr>
-          <w:sz w:val="18"/>
-          <w:szCs w:val="18"/>
-          <w:lang w:val="en-US"/>
-        </w:rPr>
-        <w:t>database_choice</w:t>
-      </w:r>
-      <w:proofErr w:type="spellEnd"/>
-      <w:r>
-        <w:rPr>
-          <w:sz w:val="18"/>
-          <w:szCs w:val="18"/>
-          <w:lang w:val="en-US"/>
-        </w:rPr>
-        <w:t xml:space="preserve"> and documented </w:t>
-      </w:r>
-      <w:proofErr w:type="spellStart"/>
-      <w:r>
-        <w:rPr>
-          <w:sz w:val="18"/>
-          <w:szCs w:val="18"/>
-          <w:lang w:val="en-US"/>
-        </w:rPr>
-        <w:t>tutor_conversation</w:t>
-      </w:r>
-      <w:proofErr w:type="spellEnd"/>
-      <w:r>
-        <w:rPr>
-          <w:sz w:val="18"/>
-          <w:szCs w:val="18"/>
-          <w:lang w:val="en-US"/>
-        </w:rPr>
-        <w:t xml:space="preserve"> so far</w:t>
+        <w:t>Wrote up my project</w:t>
+      </w:r>
+      <w:r>
+        <w:rPr>
+          <w:sz w:val="18"/>
+          <w:szCs w:val="18"/>
+          <w:lang w:val="en-US"/>
+        </w:rPr>
+        <w:t xml:space="preserve"> </w:t>
+      </w:r>
+      <w:r>
+        <w:rPr>
+          <w:sz w:val="18"/>
+          <w:szCs w:val="18"/>
+          <w:lang w:val="en-US"/>
+        </w:rPr>
+        <w:t>journal, wrote a bit on database</w:t>
+      </w:r>
+      <w:r>
+        <w:rPr>
+          <w:sz w:val="18"/>
+          <w:szCs w:val="18"/>
+          <w:lang w:val="en-US"/>
+        </w:rPr>
+        <w:t xml:space="preserve"> </w:t>
+      </w:r>
+      <w:r>
+        <w:rPr>
+          <w:sz w:val="18"/>
+          <w:szCs w:val="18"/>
+          <w:lang w:val="en-US"/>
+        </w:rPr>
+        <w:t>choice and documented tutor</w:t>
+      </w:r>
+      <w:r>
+        <w:rPr>
+          <w:sz w:val="18"/>
+          <w:szCs w:val="18"/>
+          <w:lang w:val="en-US"/>
+        </w:rPr>
+        <w:t xml:space="preserve"> </w:t>
+      </w:r>
+      <w:r>
+        <w:rPr>
+          <w:sz w:val="18"/>
+          <w:szCs w:val="18"/>
+          <w:lang w:val="en-US"/>
+        </w:rPr>
+        <w:t>conversation so far</w:t>
       </w:r>
     </w:p>
     <w:p>
@@ -581,25 +647,23 @@
           <w:lang w:val="en-US"/>
         </w:rPr>
         <w:br/>
-        <w:t xml:space="preserve">Added a blank document for </w:t>
-      </w:r>
-      <w:proofErr w:type="spellStart"/>
-      <w:r>
-        <w:rPr>
-          <w:sz w:val="18"/>
-          <w:szCs w:val="18"/>
-          <w:lang w:val="en-US"/>
-        </w:rPr>
-        <w:t>research_algorithms</w:t>
-      </w:r>
-      <w:proofErr w:type="spellEnd"/>
-      <w:r>
-        <w:rPr>
-          <w:sz w:val="18"/>
-          <w:szCs w:val="18"/>
-          <w:lang w:val="en-US"/>
-        </w:rPr>
-        <w:t xml:space="preserve">. </w:t>
+        <w:t>Added a blank document for research</w:t>
+      </w:r>
+      <w:r>
+        <w:rPr>
+          <w:sz w:val="18"/>
+          <w:szCs w:val="18"/>
+          <w:lang w:val="en-US"/>
+        </w:rPr>
+        <w:t xml:space="preserve"> </w:t>
+      </w:r>
+      <w:r>
+        <w:rPr>
+          <w:sz w:val="18"/>
+          <w:szCs w:val="18"/>
+          <w:lang w:val="en-US"/>
+        </w:rPr>
+        <w:t xml:space="preserve">algorithms. </w:t>
       </w:r>
     </w:p>
     <w:p>
@@ -688,16 +752,7 @@
           <w:szCs w:val="18"/>
           <w:lang w:val="en-US"/>
         </w:rPr>
-        <w:t xml:space="preserve"> </w:t>
-      </w:r>
-      <w:proofErr w:type="gramStart"/>
-      <w:r>
-        <w:rPr>
-          <w:sz w:val="18"/>
-          <w:szCs w:val="18"/>
-          <w:lang w:val="en-US"/>
-        </w:rPr>
-        <w:t xml:space="preserve">Feb </w:t>
+        <w:t xml:space="preserve"> Feb</w:t>
       </w:r>
       <w:r>
         <w:rPr>
@@ -707,7 +762,6 @@
         </w:rPr>
         <w:t>.</w:t>
       </w:r>
-      <w:proofErr w:type="gramEnd"/>
       <w:r>
         <w:rPr>
           <w:sz w:val="18"/>
@@ -715,7 +769,7 @@
           <w:lang w:val="en-US"/>
         </w:rPr>
         <w:br/>
-        <w:t xml:space="preserve">Briefly evaluated some lifecycle options </w:t>
+        <w:t>Briefly evaluated some lifecycle options</w:t>
       </w:r>
       <w:r>
         <w:rPr>
@@ -910,25 +964,23 @@
           <w:szCs w:val="18"/>
           <w:lang w:val="en-US"/>
         </w:rPr>
-        <w:t xml:space="preserve">Updated my </w:t>
-      </w:r>
-      <w:proofErr w:type="spellStart"/>
-      <w:r>
-        <w:rPr>
-          <w:sz w:val="18"/>
-          <w:szCs w:val="18"/>
-          <w:lang w:val="en-US"/>
-        </w:rPr>
-        <w:t>lifecycle_choices</w:t>
-      </w:r>
-      <w:proofErr w:type="spellEnd"/>
-      <w:r>
-        <w:rPr>
-          <w:sz w:val="18"/>
-          <w:szCs w:val="18"/>
-          <w:lang w:val="en-US"/>
-        </w:rPr>
-        <w:t xml:space="preserve"> to have a bit more detail on what I know about the life cycles and why I chose the life cycle I did.</w:t>
+        <w:t>Updated my lifecycle</w:t>
+      </w:r>
+      <w:r>
+        <w:rPr>
+          <w:sz w:val="18"/>
+          <w:szCs w:val="18"/>
+          <w:lang w:val="en-US"/>
+        </w:rPr>
+        <w:t xml:space="preserve"> </w:t>
+      </w:r>
+      <w:r>
+        <w:rPr>
+          <w:sz w:val="18"/>
+          <w:szCs w:val="18"/>
+          <w:lang w:val="en-US"/>
+        </w:rPr>
+        <w:t>choices to have a bit more detail on what I know about the life cycles and why I chose the life cycle I did.</w:t>
       </w:r>
       <w:r>
         <w:rPr>
@@ -1074,36 +1126,48 @@
           <w:szCs w:val="18"/>
           <w:lang w:val="en-US"/>
         </w:rPr>
-        <w:t xml:space="preserve">Wrote up my first draft of my </w:t>
-      </w:r>
-      <w:proofErr w:type="spellStart"/>
-      <w:r>
-        <w:rPr>
-          <w:sz w:val="18"/>
-          <w:szCs w:val="18"/>
-          <w:lang w:val="en-US"/>
-        </w:rPr>
-        <w:t>task_list</w:t>
-      </w:r>
-      <w:proofErr w:type="spellEnd"/>
-      <w:r>
-        <w:rPr>
-          <w:sz w:val="18"/>
-          <w:szCs w:val="18"/>
-          <w:lang w:val="en-US"/>
-        </w:rPr>
-        <w:t xml:space="preserve"> and </w:t>
-      </w:r>
-      <w:proofErr w:type="spellStart"/>
-      <w:r>
-        <w:rPr>
-          <w:sz w:val="18"/>
-          <w:szCs w:val="18"/>
-          <w:lang w:val="en-US"/>
-        </w:rPr>
-        <w:t>project_description</w:t>
-      </w:r>
-      <w:proofErr w:type="spellEnd"/>
+        <w:t>Wrote up my first draft of my task</w:t>
+      </w:r>
+      <w:r>
+        <w:rPr>
+          <w:sz w:val="18"/>
+          <w:szCs w:val="18"/>
+          <w:lang w:val="en-US"/>
+        </w:rPr>
+        <w:t xml:space="preserve"> </w:t>
+      </w:r>
+      <w:r>
+        <w:rPr>
+          <w:sz w:val="18"/>
+          <w:szCs w:val="18"/>
+          <w:lang w:val="en-US"/>
+        </w:rPr>
+        <w:t>list</w:t>
+      </w:r>
+      <w:r>
+        <w:rPr>
+          <w:sz w:val="18"/>
+          <w:szCs w:val="18"/>
+          <w:lang w:val="en-US"/>
+        </w:rPr>
+        <w:t xml:space="preserve"> and project</w:t>
+      </w:r>
+      <w:r>
+        <w:rPr>
+          <w:sz w:val="18"/>
+          <w:szCs w:val="18"/>
+          <w:lang w:val="en-US"/>
+        </w:rPr>
+        <w:t xml:space="preserve"> </w:t>
+      </w:r>
+      <w:r>
+        <w:rPr>
+          <w:sz w:val="18"/>
+          <w:szCs w:val="18"/>
+          <w:lang w:val="en-US"/>
+        </w:rPr>
+        <w:t>description</w:t>
+      </w:r>
       <w:r>
         <w:rPr>
           <w:sz w:val="18"/>
@@ -1203,54 +1267,142 @@
           <w:lang w:val="en-US"/>
         </w:rPr>
         <w:lastRenderedPageBreak/>
-        <w:t>1</w:t>
-      </w:r>
-      <w:r>
-        <w:rPr>
-          <w:b/>
-          <w:bCs/>
-          <w:u w:val="single"/>
+        <w:t>16</w:t>
+      </w:r>
+      <w:r>
+        <w:rPr>
+          <w:b/>
+          <w:bCs/>
+          <w:u w:val="single"/>
+          <w:vertAlign w:val="superscript"/>
+          <w:lang w:val="en-US"/>
+        </w:rPr>
+        <w:t>th</w:t>
+      </w:r>
+      <w:r>
+        <w:rPr>
+          <w:b/>
+          <w:bCs/>
+          <w:u w:val="single"/>
+          <w:lang w:val="en-US"/>
+        </w:rPr>
+        <w:t xml:space="preserve"> Feb</w:t>
+      </w:r>
+    </w:p>
+    <w:p>
+      <w:pPr>
+        <w:rPr>
+          <w:sz w:val="18"/>
+          <w:szCs w:val="18"/>
+          <w:lang w:val="en-US"/>
+        </w:rPr>
+      </w:pPr>
+      <w:r>
+        <w:rPr>
+          <w:sz w:val="18"/>
+          <w:szCs w:val="18"/>
+          <w:lang w:val="en-US"/>
+        </w:rPr>
+        <w:t>Created my references sheet and added first reference.</w:t>
+      </w:r>
+      <w:r>
+        <w:rPr>
+          <w:sz w:val="18"/>
+          <w:szCs w:val="18"/>
+          <w:lang w:val="en-US"/>
+        </w:rPr>
+        <w:br/>
+        <w:t>Updated conceptual model based on feedback from tutorial.</w:t>
+      </w:r>
+      <w:r>
+        <w:rPr>
+          <w:sz w:val="18"/>
+          <w:szCs w:val="18"/>
+          <w:lang w:val="en-US"/>
+        </w:rPr>
+        <w:br/>
+        <w:t>Updated schedule further</w:t>
+      </w:r>
+      <w:r>
+        <w:rPr>
+          <w:sz w:val="18"/>
+          <w:szCs w:val="18"/>
+          <w:lang w:val="en-US"/>
+        </w:rPr>
+        <w:br/>
+        <w:t>Started my research on some algorithms and wrote up some descriptions.</w:t>
+      </w:r>
+      <w:r>
+        <w:rPr>
+          <w:sz w:val="18"/>
+          <w:szCs w:val="18"/>
+          <w:lang w:val="en-US"/>
+        </w:rPr>
+        <w:br/>
+        <w:t>Updated my project journal with the entry for 1</w:t>
+      </w:r>
+      <w:r>
+        <w:rPr>
+          <w:sz w:val="18"/>
+          <w:szCs w:val="18"/>
           <w:lang w:val="en-US"/>
         </w:rPr>
         <w:t>6</w:t>
-      </w:r>
-      <w:r>
-        <w:rPr>
-          <w:b/>
-          <w:bCs/>
-          <w:u w:val="single"/>
-          <w:vertAlign w:val="superscript"/>
-          <w:lang w:val="en-US"/>
-        </w:rPr>
-        <w:t>th</w:t>
-      </w:r>
-      <w:r>
-        <w:rPr>
-          <w:b/>
-          <w:bCs/>
-          <w:u w:val="single"/>
-          <w:lang w:val="en-US"/>
-        </w:rPr>
-        <w:t xml:space="preserve"> Feb</w:t>
       </w:r>
       <w:bookmarkStart w:id="0" w:name="_GoBack"/>
       <w:bookmarkEnd w:id="0"/>
-    </w:p>
-    <w:p>
-      <w:pPr>
-        <w:rPr>
-          <w:sz w:val="18"/>
-          <w:szCs w:val="18"/>
-          <w:lang w:val="en-US"/>
-        </w:rPr>
-      </w:pPr>
-      <w:r>
-        <w:rPr>
-          <w:sz w:val="18"/>
-          <w:szCs w:val="18"/>
-          <w:lang w:val="en-US"/>
-        </w:rPr>
-        <w:t>Created my references sheet and added first reference.</w:t>
+      <w:r>
+        <w:rPr>
+          <w:sz w:val="18"/>
+          <w:szCs w:val="18"/>
+          <w:vertAlign w:val="superscript"/>
+          <w:lang w:val="en-US"/>
+        </w:rPr>
+        <w:t>th</w:t>
+      </w:r>
+      <w:r>
+        <w:rPr>
+          <w:sz w:val="18"/>
+          <w:szCs w:val="18"/>
+          <w:lang w:val="en-US"/>
+        </w:rPr>
+        <w:t xml:space="preserve"> Feb.</w:t>
+      </w:r>
+    </w:p>
+    <w:p>
+      <w:pPr>
+        <w:rPr>
+          <w:b/>
+          <w:bCs/>
+          <w:u w:val="single"/>
+          <w:lang w:val="en-US"/>
+        </w:rPr>
+      </w:pPr>
+      <w:r>
+        <w:rPr>
+          <w:b/>
+          <w:bCs/>
+          <w:u w:val="single"/>
+          <w:lang w:val="en-US"/>
+        </w:rPr>
+        <w:t>17th Feb</w:t>
+      </w:r>
+    </w:p>
+    <w:p>
+      <w:pPr>
+        <w:rPr>
+          <w:sz w:val="18"/>
+          <w:szCs w:val="18"/>
+          <w:lang w:val="en-US"/>
+        </w:rPr>
+      </w:pPr>
+      <w:r>
+        <w:rPr>
+          <w:sz w:val="18"/>
+          <w:szCs w:val="18"/>
+          <w:lang w:val="en-US"/>
+        </w:rPr>
+        <w:t>Updated my SDLC choice to a structured-case based on feedback from tutor which triggered my own research since I had not heard of that SDLC before.</w:t>
       </w:r>
       <w:r>
         <w:rPr>
@@ -1259,7 +1411,15 @@
           <w:lang w:val="en-US"/>
         </w:rPr>
         <w:br/>
-        <w:t>Updated conceptual model based on feedback from tutorial.</w:t>
+        <w:t>Updated my task list and schedule to reflect this</w:t>
+      </w:r>
+      <w:r>
+        <w:rPr>
+          <w:sz w:val="18"/>
+          <w:szCs w:val="18"/>
+          <w:lang w:val="en-US"/>
+        </w:rPr>
+        <w:t xml:space="preserve"> new SDLC.</w:t>
       </w:r>
       <w:r>
         <w:rPr>
@@ -1268,7 +1428,7 @@
           <w:lang w:val="en-US"/>
         </w:rPr>
         <w:br/>
-        <w:t>Updated schedule further</w:t>
+        <w:t>Added some references to literature I looked at so far.</w:t>
       </w:r>
       <w:r>
         <w:rPr>
@@ -1277,16 +1437,7 @@
           <w:lang w:val="en-US"/>
         </w:rPr>
         <w:br/>
-        <w:t>Started my research on some algorithms and wrote up some descriptions.</w:t>
-      </w:r>
-      <w:r>
-        <w:rPr>
-          <w:sz w:val="18"/>
-          <w:szCs w:val="18"/>
-          <w:lang w:val="en-US"/>
-        </w:rPr>
-        <w:br/>
-        <w:t>Updated my project journal with the entry for 15</w:t>
+        <w:t>Updated my project journal with the entry for 17</w:t>
       </w:r>
       <w:r>
         <w:rPr>
@@ -1305,15 +1456,6 @@
         </w:rPr>
         <w:t xml:space="preserve"> Feb.</w:t>
       </w:r>
-    </w:p>
-    <w:p>
-      <w:pPr>
-        <w:rPr>
-          <w:sz w:val="18"/>
-          <w:szCs w:val="18"/>
-          <w:lang w:val="en-US"/>
-        </w:rPr>
-      </w:pPr>
     </w:p>
     <w:p>
       <w:pPr>

</xml_diff>

<commit_message>
Further work done on TMA01, project journal updated. Another update to schedule and research into similiar projects done
</commit_message>
<xml_diff>
--- a/documents/project_journal.docx
+++ b/documents/project_journal.docx
@@ -1349,113 +1349,518 @@
         </w:rPr>
         <w:t>6</w:t>
       </w:r>
+      <w:r>
+        <w:rPr>
+          <w:sz w:val="18"/>
+          <w:szCs w:val="18"/>
+          <w:vertAlign w:val="superscript"/>
+          <w:lang w:val="en-US"/>
+        </w:rPr>
+        <w:t>th</w:t>
+      </w:r>
+      <w:r>
+        <w:rPr>
+          <w:sz w:val="18"/>
+          <w:szCs w:val="18"/>
+          <w:lang w:val="en-US"/>
+        </w:rPr>
+        <w:t xml:space="preserve"> Feb.</w:t>
+      </w:r>
+    </w:p>
+    <w:p>
+      <w:pPr>
+        <w:rPr>
+          <w:b/>
+          <w:bCs/>
+          <w:u w:val="single"/>
+          <w:lang w:val="en-US"/>
+        </w:rPr>
+      </w:pPr>
+      <w:r>
+        <w:rPr>
+          <w:b/>
+          <w:bCs/>
+          <w:u w:val="single"/>
+          <w:lang w:val="en-US"/>
+        </w:rPr>
+        <w:t>17th Feb</w:t>
+      </w:r>
+    </w:p>
+    <w:p>
+      <w:pPr>
+        <w:rPr>
+          <w:sz w:val="18"/>
+          <w:szCs w:val="18"/>
+          <w:lang w:val="en-US"/>
+        </w:rPr>
+      </w:pPr>
+      <w:r>
+        <w:rPr>
+          <w:sz w:val="18"/>
+          <w:szCs w:val="18"/>
+          <w:lang w:val="en-US"/>
+        </w:rPr>
+        <w:t>Updated my SDLC choice to a structured-case based on feedback from tutor which triggered my own research since I had not heard of that SDLC before.</w:t>
+      </w:r>
+      <w:r>
+        <w:rPr>
+          <w:sz w:val="18"/>
+          <w:szCs w:val="18"/>
+          <w:lang w:val="en-US"/>
+        </w:rPr>
+        <w:br/>
+        <w:t>Updated my task list and schedule to reflect this</w:t>
+      </w:r>
+      <w:r>
+        <w:rPr>
+          <w:sz w:val="18"/>
+          <w:szCs w:val="18"/>
+          <w:lang w:val="en-US"/>
+        </w:rPr>
+        <w:t xml:space="preserve"> new SDLC.</w:t>
+      </w:r>
+      <w:r>
+        <w:rPr>
+          <w:sz w:val="18"/>
+          <w:szCs w:val="18"/>
+          <w:lang w:val="en-US"/>
+        </w:rPr>
+        <w:br/>
+        <w:t>Added some references to literature I looked at so far.</w:t>
+      </w:r>
+      <w:r>
+        <w:rPr>
+          <w:sz w:val="18"/>
+          <w:szCs w:val="18"/>
+          <w:lang w:val="en-US"/>
+        </w:rPr>
+        <w:br/>
+        <w:t>Updated my project journal with the entry for 17</w:t>
+      </w:r>
+      <w:r>
+        <w:rPr>
+          <w:sz w:val="18"/>
+          <w:szCs w:val="18"/>
+          <w:vertAlign w:val="superscript"/>
+          <w:lang w:val="en-US"/>
+        </w:rPr>
+        <w:t>th</w:t>
+      </w:r>
+      <w:r>
+        <w:rPr>
+          <w:sz w:val="18"/>
+          <w:szCs w:val="18"/>
+          <w:lang w:val="en-US"/>
+        </w:rPr>
+        <w:t xml:space="preserve"> Feb.</w:t>
+      </w:r>
+    </w:p>
+    <w:p>
+      <w:pPr>
+        <w:rPr>
+          <w:b/>
+          <w:bCs/>
+          <w:u w:val="single"/>
+          <w:lang w:val="en-US"/>
+        </w:rPr>
+      </w:pPr>
+      <w:r>
+        <w:rPr>
+          <w:b/>
+          <w:bCs/>
+          <w:u w:val="single"/>
+          <w:lang w:val="en-US"/>
+        </w:rPr>
+        <w:t>1</w:t>
+      </w:r>
+      <w:r>
+        <w:rPr>
+          <w:b/>
+          <w:bCs/>
+          <w:u w:val="single"/>
+          <w:lang w:val="en-US"/>
+        </w:rPr>
+        <w:t>8</w:t>
+      </w:r>
+      <w:r>
+        <w:rPr>
+          <w:b/>
+          <w:bCs/>
+          <w:u w:val="single"/>
+          <w:lang w:val="en-US"/>
+        </w:rPr>
+        <w:t>th Feb</w:t>
+      </w:r>
+    </w:p>
+    <w:p>
+      <w:pPr>
+        <w:rPr>
+          <w:sz w:val="18"/>
+          <w:szCs w:val="18"/>
+          <w:lang w:val="en-US"/>
+        </w:rPr>
+      </w:pPr>
+      <w:r>
+        <w:rPr>
+          <w:sz w:val="18"/>
+          <w:szCs w:val="18"/>
+          <w:lang w:val="en-US"/>
+        </w:rPr>
+        <w:t>Update</w:t>
+      </w:r>
+      <w:r>
+        <w:rPr>
+          <w:sz w:val="18"/>
+          <w:szCs w:val="18"/>
+          <w:lang w:val="en-US"/>
+        </w:rPr>
+        <w:t>d database design based on tutor’s comments.</w:t>
+      </w:r>
+    </w:p>
+    <w:p>
+      <w:pPr>
+        <w:rPr>
+          <w:b/>
+          <w:bCs/>
+          <w:u w:val="single"/>
+          <w:lang w:val="en-US"/>
+        </w:rPr>
+      </w:pPr>
+      <w:r>
+        <w:rPr>
+          <w:b/>
+          <w:bCs/>
+          <w:u w:val="single"/>
+          <w:lang w:val="en-US"/>
+        </w:rPr>
+        <w:t>20</w:t>
+      </w:r>
+      <w:r>
+        <w:rPr>
+          <w:b/>
+          <w:bCs/>
+          <w:u w:val="single"/>
+          <w:lang w:val="en-US"/>
+        </w:rPr>
+        <w:t>th Feb</w:t>
+      </w:r>
+    </w:p>
+    <w:p>
+      <w:pPr>
+        <w:rPr>
+          <w:sz w:val="18"/>
+          <w:szCs w:val="18"/>
+          <w:lang w:val="en-US"/>
+        </w:rPr>
+      </w:pPr>
+      <w:r>
+        <w:rPr>
+          <w:sz w:val="18"/>
+          <w:szCs w:val="18"/>
+          <w:lang w:val="en-US"/>
+        </w:rPr>
+        <w:t>Started work on TMA01.</w:t>
+      </w:r>
+    </w:p>
+    <w:p>
+      <w:pPr>
+        <w:rPr>
+          <w:b/>
+          <w:bCs/>
+          <w:u w:val="single"/>
+          <w:lang w:val="en-US"/>
+        </w:rPr>
+      </w:pPr>
+      <w:r>
+        <w:rPr>
+          <w:b/>
+          <w:bCs/>
+          <w:u w:val="single"/>
+          <w:lang w:val="en-US"/>
+        </w:rPr>
+        <w:t>2</w:t>
+      </w:r>
+      <w:r>
+        <w:rPr>
+          <w:b/>
+          <w:bCs/>
+          <w:u w:val="single"/>
+          <w:lang w:val="en-US"/>
+        </w:rPr>
+        <w:t>2nd</w:t>
+      </w:r>
+      <w:r>
+        <w:rPr>
+          <w:b/>
+          <w:bCs/>
+          <w:u w:val="single"/>
+          <w:lang w:val="en-US"/>
+        </w:rPr>
+        <w:t xml:space="preserve"> Feb</w:t>
+      </w:r>
+    </w:p>
+    <w:p>
+      <w:pPr>
+        <w:rPr>
+          <w:sz w:val="18"/>
+          <w:szCs w:val="18"/>
+          <w:lang w:val="en-US"/>
+        </w:rPr>
+      </w:pPr>
+      <w:r>
+        <w:rPr>
+          <w:sz w:val="18"/>
+          <w:szCs w:val="18"/>
+          <w:lang w:val="en-US"/>
+        </w:rPr>
+        <w:t>More work on TMA01.</w:t>
+      </w:r>
+    </w:p>
+    <w:p>
+      <w:pPr>
+        <w:rPr>
+          <w:b/>
+          <w:bCs/>
+          <w:u w:val="single"/>
+          <w:lang w:val="en-US"/>
+        </w:rPr>
+      </w:pPr>
+      <w:r>
+        <w:rPr>
+          <w:b/>
+          <w:bCs/>
+          <w:u w:val="single"/>
+          <w:lang w:val="en-US"/>
+        </w:rPr>
+        <w:t>2</w:t>
+      </w:r>
+      <w:r>
+        <w:rPr>
+          <w:b/>
+          <w:bCs/>
+          <w:u w:val="single"/>
+          <w:lang w:val="en-US"/>
+        </w:rPr>
+        <w:t>3rd</w:t>
+      </w:r>
+      <w:r>
+        <w:rPr>
+          <w:b/>
+          <w:bCs/>
+          <w:u w:val="single"/>
+          <w:lang w:val="en-US"/>
+        </w:rPr>
+        <w:t xml:space="preserve"> Feb</w:t>
+      </w:r>
+    </w:p>
+    <w:p>
+      <w:pPr>
+        <w:rPr>
+          <w:sz w:val="18"/>
+          <w:szCs w:val="18"/>
+          <w:lang w:val="en-US"/>
+        </w:rPr>
+      </w:pPr>
+      <w:r>
+        <w:rPr>
+          <w:sz w:val="18"/>
+          <w:szCs w:val="18"/>
+          <w:lang w:val="en-US"/>
+        </w:rPr>
+        <w:t>More work on TMA01</w:t>
+      </w:r>
+      <w:r>
+        <w:rPr>
+          <w:sz w:val="18"/>
+          <w:szCs w:val="18"/>
+          <w:lang w:val="en-US"/>
+        </w:rPr>
+        <w:t xml:space="preserve"> – completed section 1 and 2.1.</w:t>
+      </w:r>
+      <w:r>
+        <w:rPr>
+          <w:sz w:val="18"/>
+          <w:szCs w:val="18"/>
+          <w:lang w:val="en-US"/>
+        </w:rPr>
+        <w:br/>
+        <w:t>Updated schedule with review section for each CF.</w:t>
+      </w:r>
+      <w:r>
+        <w:rPr>
+          <w:sz w:val="18"/>
+          <w:szCs w:val="18"/>
+          <w:lang w:val="en-US"/>
+        </w:rPr>
+        <w:br/>
+        <w:t>Added life cycle image.</w:t>
+      </w:r>
+    </w:p>
+    <w:p>
+      <w:pPr>
+        <w:rPr>
+          <w:b/>
+          <w:bCs/>
+          <w:u w:val="single"/>
+          <w:lang w:val="en-US"/>
+        </w:rPr>
+      </w:pPr>
+      <w:r>
+        <w:rPr>
+          <w:b/>
+          <w:bCs/>
+          <w:u w:val="single"/>
+          <w:lang w:val="en-US"/>
+        </w:rPr>
+        <w:t>2</w:t>
+      </w:r>
+      <w:r>
+        <w:rPr>
+          <w:b/>
+          <w:bCs/>
+          <w:u w:val="single"/>
+          <w:lang w:val="en-US"/>
+        </w:rPr>
+        <w:t>4th</w:t>
+      </w:r>
+      <w:r>
+        <w:rPr>
+          <w:b/>
+          <w:bCs/>
+          <w:u w:val="single"/>
+          <w:lang w:val="en-US"/>
+        </w:rPr>
+        <w:t xml:space="preserve"> Feb</w:t>
+      </w:r>
+    </w:p>
+    <w:p>
+      <w:pPr>
+        <w:rPr>
+          <w:sz w:val="18"/>
+          <w:szCs w:val="18"/>
+          <w:lang w:val="en-US"/>
+        </w:rPr>
+      </w:pPr>
+      <w:r>
+        <w:rPr>
+          <w:sz w:val="18"/>
+          <w:szCs w:val="18"/>
+          <w:lang w:val="en-US"/>
+        </w:rPr>
+        <w:t>More work on TMA01</w:t>
+      </w:r>
+      <w:r>
+        <w:rPr>
+          <w:sz w:val="18"/>
+          <w:szCs w:val="18"/>
+          <w:lang w:val="en-US"/>
+        </w:rPr>
+        <w:t>.</w:t>
+      </w:r>
+      <w:r>
+        <w:rPr>
+          <w:sz w:val="18"/>
+          <w:szCs w:val="18"/>
+          <w:lang w:val="en-US"/>
+        </w:rPr>
+        <w:br/>
+      </w:r>
+      <w:r>
+        <w:rPr>
+          <w:sz w:val="18"/>
+          <w:szCs w:val="18"/>
+          <w:lang w:val="en-US"/>
+        </w:rPr>
+        <w:t>Researched into where I can get the data required for the database.</w:t>
+      </w:r>
+      <w:r>
+        <w:rPr>
+          <w:sz w:val="18"/>
+          <w:szCs w:val="18"/>
+          <w:lang w:val="en-US"/>
+        </w:rPr>
+        <w:br/>
+      </w:r>
+      <w:r>
+        <w:rPr>
+          <w:sz w:val="18"/>
+          <w:szCs w:val="18"/>
+          <w:lang w:val="en-US"/>
+        </w:rPr>
+        <w:t>Looked back on TM351 and did some research on KNN and K-Means.</w:t>
+      </w:r>
+      <w:r>
+        <w:rPr>
+          <w:sz w:val="18"/>
+          <w:szCs w:val="18"/>
+          <w:lang w:val="en-US"/>
+        </w:rPr>
+        <w:br/>
+        <w:t>Updated schedule for 18</w:t>
+      </w:r>
+      <w:r>
+        <w:rPr>
+          <w:sz w:val="18"/>
+          <w:szCs w:val="18"/>
+          <w:vertAlign w:val="superscript"/>
+          <w:lang w:val="en-US"/>
+        </w:rPr>
+        <w:t>th</w:t>
+      </w:r>
+      <w:r>
+        <w:rPr>
+          <w:sz w:val="18"/>
+          <w:szCs w:val="18"/>
+          <w:lang w:val="en-US"/>
+        </w:rPr>
+        <w:t xml:space="preserve"> Feb – 24</w:t>
+      </w:r>
+      <w:r>
+        <w:rPr>
+          <w:sz w:val="18"/>
+          <w:szCs w:val="18"/>
+          <w:vertAlign w:val="superscript"/>
+          <w:lang w:val="en-US"/>
+        </w:rPr>
+        <w:t>th</w:t>
+      </w:r>
+      <w:r>
+        <w:rPr>
+          <w:sz w:val="18"/>
+          <w:szCs w:val="18"/>
+          <w:lang w:val="en-US"/>
+        </w:rPr>
+        <w:t xml:space="preserve"> Feb.</w:t>
+      </w:r>
       <w:bookmarkStart w:id="0" w:name="_GoBack"/>
       <w:bookmarkEnd w:id="0"/>
-      <w:r>
-        <w:rPr>
-          <w:sz w:val="18"/>
-          <w:szCs w:val="18"/>
-          <w:vertAlign w:val="superscript"/>
-          <w:lang w:val="en-US"/>
-        </w:rPr>
-        <w:t>th</w:t>
-      </w:r>
-      <w:r>
-        <w:rPr>
-          <w:sz w:val="18"/>
-          <w:szCs w:val="18"/>
-          <w:lang w:val="en-US"/>
-        </w:rPr>
-        <w:t xml:space="preserve"> Feb.</w:t>
-      </w:r>
-    </w:p>
-    <w:p>
-      <w:pPr>
-        <w:rPr>
-          <w:b/>
-          <w:bCs/>
-          <w:u w:val="single"/>
-          <w:lang w:val="en-US"/>
-        </w:rPr>
-      </w:pPr>
-      <w:r>
-        <w:rPr>
-          <w:b/>
-          <w:bCs/>
-          <w:u w:val="single"/>
-          <w:lang w:val="en-US"/>
-        </w:rPr>
-        <w:t>17th Feb</w:t>
-      </w:r>
-    </w:p>
-    <w:p>
-      <w:pPr>
-        <w:rPr>
-          <w:sz w:val="18"/>
-          <w:szCs w:val="18"/>
-          <w:lang w:val="en-US"/>
-        </w:rPr>
-      </w:pPr>
-      <w:r>
-        <w:rPr>
-          <w:sz w:val="18"/>
-          <w:szCs w:val="18"/>
-          <w:lang w:val="en-US"/>
-        </w:rPr>
-        <w:t>Updated my SDLC choice to a structured-case based on feedback from tutor which triggered my own research since I had not heard of that SDLC before.</w:t>
-      </w:r>
-      <w:r>
-        <w:rPr>
-          <w:sz w:val="18"/>
-          <w:szCs w:val="18"/>
-          <w:lang w:val="en-US"/>
-        </w:rPr>
-        <w:br/>
-        <w:t>Updated my task list and schedule to reflect this</w:t>
-      </w:r>
-      <w:r>
-        <w:rPr>
-          <w:sz w:val="18"/>
-          <w:szCs w:val="18"/>
-          <w:lang w:val="en-US"/>
-        </w:rPr>
-        <w:t xml:space="preserve"> new SDLC.</w:t>
-      </w:r>
-      <w:r>
-        <w:rPr>
-          <w:sz w:val="18"/>
-          <w:szCs w:val="18"/>
-          <w:lang w:val="en-US"/>
-        </w:rPr>
-        <w:br/>
-        <w:t>Added some references to literature I looked at so far.</w:t>
-      </w:r>
-      <w:r>
-        <w:rPr>
-          <w:sz w:val="18"/>
-          <w:szCs w:val="18"/>
-          <w:lang w:val="en-US"/>
-        </w:rPr>
-        <w:br/>
-        <w:t>Updated my project journal with the entry for 17</w:t>
-      </w:r>
-      <w:r>
-        <w:rPr>
-          <w:sz w:val="18"/>
-          <w:szCs w:val="18"/>
-          <w:vertAlign w:val="superscript"/>
-          <w:lang w:val="en-US"/>
-        </w:rPr>
-        <w:t>th</w:t>
-      </w:r>
-      <w:r>
-        <w:rPr>
-          <w:sz w:val="18"/>
-          <w:szCs w:val="18"/>
-          <w:lang w:val="en-US"/>
-        </w:rPr>
-        <w:t xml:space="preserve"> Feb.</w:t>
-      </w:r>
+    </w:p>
+    <w:p>
+      <w:pPr>
+        <w:rPr>
+          <w:sz w:val="18"/>
+          <w:szCs w:val="18"/>
+          <w:lang w:val="en-US"/>
+        </w:rPr>
+      </w:pPr>
+    </w:p>
+    <w:p>
+      <w:pPr>
+        <w:rPr>
+          <w:sz w:val="18"/>
+          <w:szCs w:val="18"/>
+          <w:lang w:val="en-US"/>
+        </w:rPr>
+      </w:pPr>
+    </w:p>
+    <w:p>
+      <w:pPr>
+        <w:rPr>
+          <w:sz w:val="18"/>
+          <w:szCs w:val="18"/>
+          <w:lang w:val="en-US"/>
+        </w:rPr>
+      </w:pPr>
     </w:p>
     <w:p>
       <w:pPr>

</xml_diff>

<commit_message>
Documented tutor conversation to add to TMA01, completed TMA01
</commit_message>
<xml_diff>
--- a/documents/project_journal.docx
+++ b/documents/project_journal.docx
@@ -1506,15 +1506,7 @@
           <w:szCs w:val="18"/>
           <w:lang w:val="en-US"/>
         </w:rPr>
-        <w:t>Update</w:t>
-      </w:r>
-      <w:r>
-        <w:rPr>
-          <w:sz w:val="18"/>
-          <w:szCs w:val="18"/>
-          <w:lang w:val="en-US"/>
-        </w:rPr>
-        <w:t>d database design based on tutor’s comments.</w:t>
+        <w:t>Updated database design based on tutor’s comments.</w:t>
       </w:r>
     </w:p>
     <w:p>
@@ -1578,16 +1570,7 @@
           <w:u w:val="single"/>
           <w:lang w:val="en-US"/>
         </w:rPr>
-        <w:t>2</w:t>
-      </w:r>
-      <w:r>
-        <w:rPr>
-          <w:b/>
-          <w:bCs/>
-          <w:u w:val="single"/>
-          <w:lang w:val="en-US"/>
-        </w:rPr>
-        <w:t>2nd</w:t>
+        <w:t>22nd</w:t>
       </w:r>
       <w:r>
         <w:rPr>
@@ -1632,16 +1615,7 @@
           <w:u w:val="single"/>
           <w:lang w:val="en-US"/>
         </w:rPr>
-        <w:t>2</w:t>
-      </w:r>
-      <w:r>
-        <w:rPr>
-          <w:b/>
-          <w:bCs/>
-          <w:u w:val="single"/>
-          <w:lang w:val="en-US"/>
-        </w:rPr>
-        <w:t>3rd</w:t>
+        <w:t>23rd</w:t>
       </w:r>
       <w:r>
         <w:rPr>
@@ -1667,15 +1641,7 @@
           <w:szCs w:val="18"/>
           <w:lang w:val="en-US"/>
         </w:rPr>
-        <w:t>More work on TMA01</w:t>
-      </w:r>
-      <w:r>
-        <w:rPr>
-          <w:sz w:val="18"/>
-          <w:szCs w:val="18"/>
-          <w:lang w:val="en-US"/>
-        </w:rPr>
-        <w:t xml:space="preserve"> – completed section 1 and 2.1.</w:t>
+        <w:t>More work on TMA01 – completed section 1 and 2.1.</w:t>
       </w:r>
       <w:r>
         <w:rPr>
@@ -1712,6 +1678,128 @@
           <w:u w:val="single"/>
           <w:lang w:val="en-US"/>
         </w:rPr>
+        <w:t>24th</w:t>
+      </w:r>
+      <w:r>
+        <w:rPr>
+          <w:b/>
+          <w:bCs/>
+          <w:u w:val="single"/>
+          <w:lang w:val="en-US"/>
+        </w:rPr>
+        <w:t xml:space="preserve"> Feb</w:t>
+      </w:r>
+    </w:p>
+    <w:p>
+      <w:pPr>
+        <w:rPr>
+          <w:sz w:val="18"/>
+          <w:szCs w:val="18"/>
+          <w:lang w:val="en-US"/>
+        </w:rPr>
+      </w:pPr>
+      <w:r>
+        <w:rPr>
+          <w:sz w:val="18"/>
+          <w:szCs w:val="18"/>
+          <w:lang w:val="en-US"/>
+        </w:rPr>
+        <w:t>More work on TMA01.</w:t>
+      </w:r>
+      <w:r>
+        <w:rPr>
+          <w:sz w:val="18"/>
+          <w:szCs w:val="18"/>
+          <w:lang w:val="en-US"/>
+        </w:rPr>
+        <w:br/>
+        <w:t>Researched into where I can get the data required for the database.</w:t>
+      </w:r>
+      <w:r>
+        <w:rPr>
+          <w:sz w:val="18"/>
+          <w:szCs w:val="18"/>
+          <w:lang w:val="en-US"/>
+        </w:rPr>
+        <w:br/>
+        <w:t>Looked back on TM351 and did some research on KNN and K-Means.</w:t>
+      </w:r>
+      <w:r>
+        <w:rPr>
+          <w:sz w:val="18"/>
+          <w:szCs w:val="18"/>
+          <w:lang w:val="en-US"/>
+        </w:rPr>
+        <w:br/>
+        <w:t xml:space="preserve">Updated </w:t>
+      </w:r>
+      <w:r>
+        <w:rPr>
+          <w:sz w:val="18"/>
+          <w:szCs w:val="18"/>
+          <w:lang w:val="en-US"/>
+        </w:rPr>
+        <w:t>journal</w:t>
+      </w:r>
+      <w:r>
+        <w:rPr>
+          <w:sz w:val="18"/>
+          <w:szCs w:val="18"/>
+          <w:lang w:val="en-US"/>
+        </w:rPr>
+        <w:t xml:space="preserve"> for 18</w:t>
+      </w:r>
+      <w:r>
+        <w:rPr>
+          <w:sz w:val="18"/>
+          <w:szCs w:val="18"/>
+          <w:vertAlign w:val="superscript"/>
+          <w:lang w:val="en-US"/>
+        </w:rPr>
+        <w:t>th</w:t>
+      </w:r>
+      <w:r>
+        <w:rPr>
+          <w:sz w:val="18"/>
+          <w:szCs w:val="18"/>
+          <w:lang w:val="en-US"/>
+        </w:rPr>
+        <w:t xml:space="preserve"> Feb – 24</w:t>
+      </w:r>
+      <w:r>
+        <w:rPr>
+          <w:sz w:val="18"/>
+          <w:szCs w:val="18"/>
+          <w:vertAlign w:val="superscript"/>
+          <w:lang w:val="en-US"/>
+        </w:rPr>
+        <w:t>th</w:t>
+      </w:r>
+      <w:r>
+        <w:rPr>
+          <w:sz w:val="18"/>
+          <w:szCs w:val="18"/>
+          <w:lang w:val="en-US"/>
+        </w:rPr>
+        <w:t xml:space="preserve"> Feb.</w:t>
+      </w:r>
+    </w:p>
+    <w:p>
+      <w:pPr>
+        <w:rPr>
+          <w:b/>
+          <w:bCs/>
+          <w:u w:val="single"/>
+          <w:lang w:val="en-US"/>
+        </w:rPr>
+      </w:pPr>
+      <w:r>
+        <w:rPr>
+          <w:b/>
+          <w:bCs/>
+          <w:u w:val="single"/>
+          <w:lang w:val="en-US"/>
+        </w:rPr>
         <w:t>2</w:t>
       </w:r>
       <w:r>
@@ -1721,7 +1809,16 @@
           <w:u w:val="single"/>
           <w:lang w:val="en-US"/>
         </w:rPr>
-        <w:t>4th</w:t>
+        <w:t>5</w:t>
+      </w:r>
+      <w:r>
+        <w:rPr>
+          <w:b/>
+          <w:bCs/>
+          <w:u w:val="single"/>
+          <w:lang w:val="en-US"/>
+        </w:rPr>
+        <w:t>th</w:t>
       </w:r>
       <w:r>
         <w:rPr>
@@ -1747,15 +1844,7 @@
           <w:szCs w:val="18"/>
           <w:lang w:val="en-US"/>
         </w:rPr>
-        <w:t>More work on TMA01</w:t>
-      </w:r>
-      <w:r>
-        <w:rPr>
-          <w:sz w:val="18"/>
-          <w:szCs w:val="18"/>
-          <w:lang w:val="en-US"/>
-        </w:rPr>
-        <w:t>.</w:t>
+        <w:t>Completed TMA01.</w:t>
       </w:r>
       <w:r>
         <w:rPr>
@@ -1764,76 +1853,44 @@
           <w:lang w:val="en-US"/>
         </w:rPr>
         <w:br/>
-      </w:r>
-      <w:r>
-        <w:rPr>
-          <w:sz w:val="18"/>
-          <w:szCs w:val="18"/>
-          <w:lang w:val="en-US"/>
-        </w:rPr>
-        <w:t>Researched into where I can get the data required for the database.</w:t>
-      </w:r>
-      <w:r>
-        <w:rPr>
-          <w:sz w:val="18"/>
-          <w:szCs w:val="18"/>
-          <w:lang w:val="en-US"/>
-        </w:rPr>
-        <w:br/>
-      </w:r>
-      <w:r>
-        <w:rPr>
-          <w:sz w:val="18"/>
-          <w:szCs w:val="18"/>
-          <w:lang w:val="en-US"/>
-        </w:rPr>
-        <w:t>Looked back on TM351 and did some research on KNN and K-Means.</w:t>
-      </w:r>
-      <w:r>
-        <w:rPr>
-          <w:sz w:val="18"/>
-          <w:szCs w:val="18"/>
-          <w:lang w:val="en-US"/>
-        </w:rPr>
-        <w:br/>
-        <w:t>Updated schedule for 18</w:t>
-      </w:r>
-      <w:r>
-        <w:rPr>
-          <w:sz w:val="18"/>
-          <w:szCs w:val="18"/>
-          <w:vertAlign w:val="superscript"/>
-          <w:lang w:val="en-US"/>
-        </w:rPr>
-        <w:t>th</w:t>
-      </w:r>
-      <w:r>
-        <w:rPr>
-          <w:sz w:val="18"/>
-          <w:szCs w:val="18"/>
-          <w:lang w:val="en-US"/>
-        </w:rPr>
-        <w:t xml:space="preserve"> Feb – 24</w:t>
-      </w:r>
-      <w:r>
-        <w:rPr>
-          <w:sz w:val="18"/>
-          <w:szCs w:val="18"/>
-          <w:vertAlign w:val="superscript"/>
-          <w:lang w:val="en-US"/>
-        </w:rPr>
-        <w:t>th</w:t>
-      </w:r>
-      <w:r>
-        <w:rPr>
-          <w:sz w:val="18"/>
-          <w:szCs w:val="18"/>
-          <w:lang w:val="en-US"/>
-        </w:rPr>
-        <w:t xml:space="preserve"> Feb.</w:t>
+        <w:t xml:space="preserve">Update </w:t>
       </w:r>
       <w:bookmarkStart w:id="0" w:name="_GoBack"/>
       <w:bookmarkEnd w:id="0"/>
+      <w:r>
+        <w:rPr>
+          <w:sz w:val="18"/>
+          <w:szCs w:val="18"/>
+          <w:lang w:val="en-US"/>
+        </w:rPr>
+        <w:t>journal for 25</w:t>
+      </w:r>
+      <w:r>
+        <w:rPr>
+          <w:sz w:val="18"/>
+          <w:szCs w:val="18"/>
+          <w:vertAlign w:val="superscript"/>
+          <w:lang w:val="en-US"/>
+        </w:rPr>
+        <w:t>th</w:t>
+      </w:r>
+      <w:r>
+        <w:rPr>
+          <w:sz w:val="18"/>
+          <w:szCs w:val="18"/>
+          <w:lang w:val="en-US"/>
+        </w:rPr>
+        <w:t xml:space="preserve"> Feb</w:t>
+      </w:r>
+    </w:p>
+    <w:p>
+      <w:pPr>
+        <w:rPr>
+          <w:sz w:val="18"/>
+          <w:szCs w:val="18"/>
+          <w:lang w:val="en-US"/>
+        </w:rPr>
+      </w:pPr>
     </w:p>
     <w:p>
       <w:pPr>

</xml_diff>

<commit_message>
Created table_creation script, updating project_journal
</commit_message>
<xml_diff>
--- a/documents/project_journal.docx
+++ b/documents/project_journal.docx
@@ -1800,31 +1800,56 @@
           <w:u w:val="single"/>
           <w:lang w:val="en-US"/>
         </w:rPr>
-        <w:t>2</w:t>
-      </w:r>
-      <w:r>
-        <w:rPr>
-          <w:b/>
-          <w:bCs/>
-          <w:u w:val="single"/>
-          <w:lang w:val="en-US"/>
-        </w:rPr>
-        <w:t>5</w:t>
-      </w:r>
-      <w:r>
-        <w:rPr>
-          <w:b/>
-          <w:bCs/>
-          <w:u w:val="single"/>
+        <w:t>25th</w:t>
+      </w:r>
+      <w:r>
+        <w:rPr>
+          <w:b/>
+          <w:bCs/>
+          <w:u w:val="single"/>
+          <w:lang w:val="en-US"/>
+        </w:rPr>
+        <w:t xml:space="preserve"> Feb</w:t>
+      </w:r>
+    </w:p>
+    <w:p>
+      <w:pPr>
+        <w:rPr>
+          <w:sz w:val="18"/>
+          <w:szCs w:val="18"/>
+          <w:lang w:val="en-US"/>
+        </w:rPr>
+      </w:pPr>
+      <w:r>
+        <w:rPr>
+          <w:sz w:val="18"/>
+          <w:szCs w:val="18"/>
+          <w:lang w:val="en-US"/>
+        </w:rPr>
+        <w:t>Completed TMA01.</w:t>
+      </w:r>
+      <w:r>
+        <w:rPr>
+          <w:sz w:val="18"/>
+          <w:szCs w:val="18"/>
+          <w:lang w:val="en-US"/>
+        </w:rPr>
+        <w:br/>
+        <w:t>Update journal for 25</w:t>
+      </w:r>
+      <w:r>
+        <w:rPr>
+          <w:sz w:val="18"/>
+          <w:szCs w:val="18"/>
+          <w:vertAlign w:val="superscript"/>
           <w:lang w:val="en-US"/>
         </w:rPr>
         <w:t>th</w:t>
       </w:r>
       <w:r>
         <w:rPr>
-          <w:b/>
-          <w:bCs/>
-          <w:u w:val="single"/>
+          <w:sz w:val="18"/>
+          <w:szCs w:val="18"/>
           <w:lang w:val="en-US"/>
         </w:rPr>
         <w:t xml:space="preserve"> Feb</w:t>
@@ -1844,16 +1869,170 @@
           <w:szCs w:val="18"/>
           <w:lang w:val="en-US"/>
         </w:rPr>
-        <w:t>Completed TMA01.</w:t>
-      </w:r>
-      <w:r>
-        <w:rPr>
-          <w:sz w:val="18"/>
-          <w:szCs w:val="18"/>
-          <w:lang w:val="en-US"/>
-        </w:rPr>
-        <w:br/>
-        <w:t xml:space="preserve">Update </w:t>
+        <w:t>-------------------------------------------------------------------------------------------------------------------------------------------------------------------</w:t>
+      </w:r>
+    </w:p>
+    <w:p>
+      <w:pPr>
+        <w:jc w:val="center"/>
+        <w:rPr>
+          <w:b/>
+          <w:bCs/>
+          <w:sz w:val="18"/>
+          <w:szCs w:val="18"/>
+          <w:lang w:val="en-US"/>
+        </w:rPr>
+      </w:pPr>
+      <w:r>
+        <w:rPr>
+          <w:b/>
+          <w:bCs/>
+          <w:sz w:val="18"/>
+          <w:szCs w:val="18"/>
+          <w:lang w:val="en-US"/>
+        </w:rPr>
+        <w:t>Break in work due to being busy with beginning house move – selling house/seeing houses</w:t>
+      </w:r>
+    </w:p>
+    <w:p>
+      <w:pPr>
+        <w:rPr>
+          <w:sz w:val="18"/>
+          <w:szCs w:val="18"/>
+          <w:lang w:val="en-US"/>
+        </w:rPr>
+      </w:pPr>
+      <w:r>
+        <w:rPr>
+          <w:sz w:val="18"/>
+          <w:szCs w:val="18"/>
+          <w:lang w:val="en-US"/>
+        </w:rPr>
+        <w:t>-------------------------------------------------------------------------------------------------------------------------------------------------------------------</w:t>
+      </w:r>
+    </w:p>
+    <w:p>
+      <w:pPr>
+        <w:rPr>
+          <w:b/>
+          <w:bCs/>
+          <w:u w:val="single"/>
+          <w:lang w:val="en-US"/>
+        </w:rPr>
+      </w:pPr>
+      <w:r>
+        <w:rPr>
+          <w:b/>
+          <w:bCs/>
+          <w:u w:val="single"/>
+          <w:lang w:val="en-US"/>
+        </w:rPr>
+        <w:t>7th Mar</w:t>
+      </w:r>
+    </w:p>
+    <w:p>
+      <w:pPr>
+        <w:rPr>
+          <w:sz w:val="18"/>
+          <w:szCs w:val="18"/>
+          <w:lang w:val="en-US"/>
+        </w:rPr>
+      </w:pPr>
+      <w:r>
+        <w:rPr>
+          <w:sz w:val="18"/>
+          <w:szCs w:val="18"/>
+          <w:lang w:val="en-US"/>
+        </w:rPr>
+        <w:t>Tutorial in the morning.</w:t>
+      </w:r>
+      <w:r>
+        <w:rPr>
+          <w:sz w:val="18"/>
+          <w:szCs w:val="18"/>
+          <w:lang w:val="en-US"/>
+        </w:rPr>
+        <w:br/>
+        <w:t>Gathered data required for PLePA.</w:t>
+      </w:r>
+      <w:r>
+        <w:rPr>
+          <w:sz w:val="18"/>
+          <w:szCs w:val="18"/>
+          <w:lang w:val="en-US"/>
+        </w:rPr>
+        <w:br/>
+        <w:t xml:space="preserve">Update journal for </w:t>
+      </w:r>
+      <w:r>
+        <w:rPr>
+          <w:sz w:val="18"/>
+          <w:szCs w:val="18"/>
+          <w:lang w:val="en-US"/>
+        </w:rPr>
+        <w:t>7</w:t>
+      </w:r>
+      <w:r>
+        <w:rPr>
+          <w:sz w:val="18"/>
+          <w:szCs w:val="18"/>
+          <w:vertAlign w:val="superscript"/>
+          <w:lang w:val="en-US"/>
+        </w:rPr>
+        <w:t>th</w:t>
+      </w:r>
+      <w:r>
+        <w:rPr>
+          <w:sz w:val="18"/>
+          <w:szCs w:val="18"/>
+          <w:lang w:val="en-US"/>
+        </w:rPr>
+        <w:t xml:space="preserve"> Mar.</w:t>
+      </w:r>
+    </w:p>
+    <w:p>
+      <w:pPr>
+        <w:rPr>
+          <w:b/>
+          <w:bCs/>
+          <w:u w:val="single"/>
+          <w:lang w:val="en-US"/>
+        </w:rPr>
+      </w:pPr>
+      <w:r>
+        <w:rPr>
+          <w:b/>
+          <w:bCs/>
+          <w:u w:val="single"/>
+          <w:lang w:val="en-US"/>
+        </w:rPr>
+        <w:t>9</w:t>
+      </w:r>
+      <w:r>
+        <w:rPr>
+          <w:b/>
+          <w:bCs/>
+          <w:u w:val="single"/>
+          <w:lang w:val="en-US"/>
+        </w:rPr>
+        <w:t>th Mar</w:t>
+      </w:r>
+    </w:p>
+    <w:p>
+      <w:pPr>
+        <w:rPr>
+          <w:sz w:val="18"/>
+          <w:szCs w:val="18"/>
+          <w:lang w:val="en-US"/>
+        </w:rPr>
+      </w:pPr>
+      <w:r>
+        <w:rPr>
+          <w:sz w:val="18"/>
+          <w:szCs w:val="18"/>
+          <w:lang w:val="en-US"/>
+        </w:rPr>
+        <w:t>Created the script for the database table creation.</w:t>
       </w:r>
       <w:bookmarkStart w:id="0" w:name="_GoBack"/>
       <w:bookmarkEnd w:id="0"/>
@@ -1863,7 +2042,16 @@
           <w:szCs w:val="18"/>
           <w:lang w:val="en-US"/>
         </w:rPr>
-        <w:t>journal for 25</w:t>
+        <w:br/>
+        <w:t xml:space="preserve">Update journal for </w:t>
+      </w:r>
+      <w:r>
+        <w:rPr>
+          <w:sz w:val="18"/>
+          <w:szCs w:val="18"/>
+          <w:lang w:val="en-US"/>
+        </w:rPr>
+        <w:t>9</w:t>
       </w:r>
       <w:r>
         <w:rPr>
@@ -1880,8 +2068,26 @@
           <w:szCs w:val="18"/>
           <w:lang w:val="en-US"/>
         </w:rPr>
-        <w:t xml:space="preserve"> Feb</w:t>
-      </w:r>
+        <w:t xml:space="preserve"> Mar.</w:t>
+      </w:r>
+    </w:p>
+    <w:p>
+      <w:pPr>
+        <w:rPr>
+          <w:sz w:val="18"/>
+          <w:szCs w:val="18"/>
+          <w:lang w:val="en-US"/>
+        </w:rPr>
+      </w:pPr>
+    </w:p>
+    <w:p>
+      <w:pPr>
+        <w:rPr>
+          <w:sz w:val="18"/>
+          <w:szCs w:val="18"/>
+          <w:lang w:val="en-US"/>
+        </w:rPr>
+      </w:pPr>
     </w:p>
     <w:p>
       <w:pPr>

</xml_diff>

<commit_message>
Added stadium data. Updated project journal for today. Created Python script to add the stadium data to the databse.
</commit_message>
<xml_diff>
--- a/documents/project_journal.docx
+++ b/documents/project_journal.docx
@@ -2006,16 +2006,7 @@
           <w:u w:val="single"/>
           <w:lang w:val="en-US"/>
         </w:rPr>
-        <w:t>9</w:t>
-      </w:r>
-      <w:r>
-        <w:rPr>
-          <w:b/>
-          <w:bCs/>
-          <w:u w:val="single"/>
-          <w:lang w:val="en-US"/>
-        </w:rPr>
-        <w:t>th Mar</w:t>
+        <w:t>9th Mar</w:t>
       </w:r>
     </w:p>
     <w:p>
@@ -2033,6 +2024,193 @@
           <w:lang w:val="en-US"/>
         </w:rPr>
         <w:t>Created the script for the database table creation.</w:t>
+      </w:r>
+      <w:r>
+        <w:rPr>
+          <w:sz w:val="18"/>
+          <w:szCs w:val="18"/>
+          <w:lang w:val="en-US"/>
+        </w:rPr>
+        <w:br/>
+        <w:t>Update journal for 9</w:t>
+      </w:r>
+      <w:r>
+        <w:rPr>
+          <w:sz w:val="18"/>
+          <w:szCs w:val="18"/>
+          <w:vertAlign w:val="superscript"/>
+          <w:lang w:val="en-US"/>
+        </w:rPr>
+        <w:t>th</w:t>
+      </w:r>
+      <w:r>
+        <w:rPr>
+          <w:sz w:val="18"/>
+          <w:szCs w:val="18"/>
+          <w:lang w:val="en-US"/>
+        </w:rPr>
+        <w:t xml:space="preserve"> Mar.</w:t>
+      </w:r>
+    </w:p>
+    <w:p>
+      <w:pPr>
+        <w:rPr>
+          <w:sz w:val="18"/>
+          <w:szCs w:val="18"/>
+          <w:lang w:val="en-US"/>
+        </w:rPr>
+      </w:pPr>
+    </w:p>
+    <w:p>
+      <w:pPr>
+        <w:rPr>
+          <w:sz w:val="18"/>
+          <w:szCs w:val="18"/>
+          <w:lang w:val="en-US"/>
+        </w:rPr>
+      </w:pPr>
+      <w:r>
+        <w:rPr>
+          <w:sz w:val="18"/>
+          <w:szCs w:val="18"/>
+          <w:lang w:val="en-US"/>
+        </w:rPr>
+        <w:lastRenderedPageBreak/>
+        <w:t>-------------------------------------------------------------------------------------------------------------------------------------------------------------------</w:t>
+      </w:r>
+    </w:p>
+    <w:p>
+      <w:pPr>
+        <w:jc w:val="center"/>
+        <w:rPr>
+          <w:b/>
+          <w:bCs/>
+          <w:sz w:val="18"/>
+          <w:szCs w:val="18"/>
+          <w:lang w:val="en-US"/>
+        </w:rPr>
+      </w:pPr>
+      <w:r>
+        <w:rPr>
+          <w:b/>
+          <w:bCs/>
+          <w:sz w:val="18"/>
+          <w:szCs w:val="18"/>
+          <w:lang w:val="en-US"/>
+        </w:rPr>
+        <w:t>Break in work due to being on holiday, arrived home early due to Covid-19</w:t>
+      </w:r>
+      <w:r>
+        <w:rPr>
+          <w:b/>
+          <w:bCs/>
+          <w:sz w:val="18"/>
+          <w:szCs w:val="18"/>
+          <w:lang w:val="en-US"/>
+        </w:rPr>
+        <w:t>.</w:t>
+      </w:r>
+      <w:r>
+        <w:rPr>
+          <w:b/>
+          <w:bCs/>
+          <w:sz w:val="18"/>
+          <w:szCs w:val="18"/>
+          <w:lang w:val="en-US"/>
+        </w:rPr>
+        <w:t xml:space="preserve"> </w:t>
+      </w:r>
+      <w:r>
+        <w:rPr>
+          <w:b/>
+          <w:bCs/>
+          <w:sz w:val="18"/>
+          <w:szCs w:val="18"/>
+          <w:lang w:val="en-US"/>
+        </w:rPr>
+        <w:br/>
+        <w:t>H</w:t>
+      </w:r>
+      <w:r>
+        <w:rPr>
+          <w:b/>
+          <w:bCs/>
+          <w:sz w:val="18"/>
+          <w:szCs w:val="18"/>
+          <w:lang w:val="en-US"/>
+        </w:rPr>
+        <w:t>ouse purchase fell through due to buyers of our property pulling out due to Covid-19</w:t>
+      </w:r>
+    </w:p>
+    <w:p>
+      <w:pPr>
+        <w:rPr>
+          <w:sz w:val="18"/>
+          <w:szCs w:val="18"/>
+          <w:lang w:val="en-US"/>
+        </w:rPr>
+      </w:pPr>
+      <w:r>
+        <w:rPr>
+          <w:sz w:val="18"/>
+          <w:szCs w:val="18"/>
+          <w:lang w:val="en-US"/>
+        </w:rPr>
+        <w:t>-------------------------------------------------------------------------------------------------------------------------------------------------------------------</w:t>
+      </w:r>
+    </w:p>
+    <w:p>
+      <w:pPr>
+        <w:rPr>
+          <w:b/>
+          <w:bCs/>
+          <w:u w:val="single"/>
+          <w:lang w:val="en-US"/>
+        </w:rPr>
+      </w:pPr>
+      <w:r>
+        <w:rPr>
+          <w:b/>
+          <w:bCs/>
+          <w:u w:val="single"/>
+          <w:lang w:val="en-US"/>
+        </w:rPr>
+        <w:t>19th Mar</w:t>
+      </w:r>
+    </w:p>
+    <w:p>
+      <w:pPr>
+        <w:rPr>
+          <w:sz w:val="18"/>
+          <w:szCs w:val="18"/>
+          <w:lang w:val="en-US"/>
+        </w:rPr>
+      </w:pPr>
+      <w:r>
+        <w:rPr>
+          <w:sz w:val="18"/>
+          <w:szCs w:val="18"/>
+          <w:lang w:val="en-US"/>
+        </w:rPr>
+        <w:t>Checked over data, no cleansing required. All data in format ready to be inserted into database.</w:t>
+      </w:r>
+      <w:r>
+        <w:rPr>
+          <w:sz w:val="18"/>
+          <w:szCs w:val="18"/>
+          <w:lang w:val="en-US"/>
+        </w:rPr>
+        <w:br/>
+        <w:t>Oversight on stadium data, I collected and stored this.</w:t>
+      </w:r>
+      <w:r>
+        <w:rPr>
+          <w:sz w:val="18"/>
+          <w:szCs w:val="18"/>
+          <w:lang w:val="en-US"/>
+        </w:rPr>
+        <w:br/>
+        <w:t>Created database inserts for the stadium data in a Python script.</w:t>
       </w:r>
       <w:bookmarkStart w:id="0" w:name="_GoBack"/>
       <w:bookmarkEnd w:id="0"/>
@@ -2043,15 +2221,7 @@
           <w:lang w:val="en-US"/>
         </w:rPr>
         <w:br/>
-        <w:t xml:space="preserve">Update journal for </w:t>
-      </w:r>
-      <w:r>
-        <w:rPr>
-          <w:sz w:val="18"/>
-          <w:szCs w:val="18"/>
-          <w:lang w:val="en-US"/>
-        </w:rPr>
-        <w:t>9</w:t>
+        <w:t>Update journal for 19</w:t>
       </w:r>
       <w:r>
         <w:rPr>
@@ -2070,15 +2240,6 @@
         </w:rPr>
         <w:t xml:space="preserve"> Mar.</w:t>
       </w:r>
-    </w:p>
-    <w:p>
-      <w:pPr>
-        <w:rPr>
-          <w:sz w:val="18"/>
-          <w:szCs w:val="18"/>
-          <w:lang w:val="en-US"/>
-        </w:rPr>
-      </w:pPr>
     </w:p>
     <w:p>
       <w:pPr>

</xml_diff>

<commit_message>
More work on database inserts
</commit_message>
<xml_diff>
--- a/documents/project_journal.docx
+++ b/documents/project_journal.docx
@@ -2212,6 +2212,77 @@
         <w:br/>
         <w:t>Created database inserts for the stadium data in a Python script.</w:t>
       </w:r>
+      <w:r>
+        <w:rPr>
+          <w:sz w:val="18"/>
+          <w:szCs w:val="18"/>
+          <w:lang w:val="en-US"/>
+        </w:rPr>
+        <w:br/>
+        <w:t>Update journal for 19</w:t>
+      </w:r>
+      <w:r>
+        <w:rPr>
+          <w:sz w:val="18"/>
+          <w:szCs w:val="18"/>
+          <w:vertAlign w:val="superscript"/>
+          <w:lang w:val="en-US"/>
+        </w:rPr>
+        <w:t>th</w:t>
+      </w:r>
+      <w:r>
+        <w:rPr>
+          <w:sz w:val="18"/>
+          <w:szCs w:val="18"/>
+          <w:lang w:val="en-US"/>
+        </w:rPr>
+        <w:t xml:space="preserve"> Mar.</w:t>
+      </w:r>
+    </w:p>
+    <w:p>
+      <w:pPr>
+        <w:rPr>
+          <w:b/>
+          <w:bCs/>
+          <w:u w:val="single"/>
+          <w:lang w:val="en-US"/>
+        </w:rPr>
+      </w:pPr>
+      <w:r>
+        <w:rPr>
+          <w:b/>
+          <w:bCs/>
+          <w:u w:val="single"/>
+          <w:lang w:val="en-US"/>
+        </w:rPr>
+        <w:t>23rd</w:t>
+      </w:r>
+      <w:r>
+        <w:rPr>
+          <w:b/>
+          <w:bCs/>
+          <w:u w:val="single"/>
+          <w:lang w:val="en-US"/>
+        </w:rPr>
+        <w:t xml:space="preserve"> Mar</w:t>
+      </w:r>
+    </w:p>
+    <w:p>
+      <w:pPr>
+        <w:rPr>
+          <w:sz w:val="18"/>
+          <w:szCs w:val="18"/>
+          <w:lang w:val="en-US"/>
+        </w:rPr>
+      </w:pPr>
+      <w:r>
+        <w:rPr>
+          <w:sz w:val="18"/>
+          <w:szCs w:val="18"/>
+          <w:lang w:val="en-US"/>
+        </w:rPr>
+        <w:t>More work on database inserts for stadium data and game data, hit a bug which needs to be fixed</w:t>
+      </w:r>
       <w:bookmarkStart w:id="0" w:name="_GoBack"/>
       <w:bookmarkEnd w:id="0"/>
       <w:r>
@@ -2220,8 +2291,31 @@
           <w:szCs w:val="18"/>
           <w:lang w:val="en-US"/>
         </w:rPr>
-        <w:br/>
-        <w:t>Update journal for 19</w:t>
+        <w:t>.</w:t>
+      </w:r>
+      <w:r>
+        <w:rPr>
+          <w:sz w:val="18"/>
+          <w:szCs w:val="18"/>
+          <w:lang w:val="en-US"/>
+        </w:rPr>
+        <w:br/>
+      </w:r>
+      <w:r>
+        <w:rPr>
+          <w:sz w:val="18"/>
+          <w:szCs w:val="18"/>
+          <w:lang w:val="en-US"/>
+        </w:rPr>
+        <w:t>Update journal for</w:t>
+      </w:r>
+      <w:r>
+        <w:rPr>
+          <w:sz w:val="18"/>
+          <w:szCs w:val="18"/>
+          <w:lang w:val="en-US"/>
+        </w:rPr>
+        <w:t xml:space="preserve"> 23</w:t>
       </w:r>
       <w:r>
         <w:rPr>
@@ -2230,7 +2324,7 @@
           <w:vertAlign w:val="superscript"/>
           <w:lang w:val="en-US"/>
         </w:rPr>
-        <w:t>th</w:t>
+        <w:t>rd</w:t>
       </w:r>
       <w:r>
         <w:rPr>
@@ -2240,6 +2334,15 @@
         </w:rPr>
         <w:t xml:space="preserve"> Mar.</w:t>
       </w:r>
+    </w:p>
+    <w:p>
+      <w:pPr>
+        <w:rPr>
+          <w:sz w:val="18"/>
+          <w:szCs w:val="18"/>
+          <w:lang w:val="en-US"/>
+        </w:rPr>
+      </w:pPr>
     </w:p>
     <w:p>
       <w:pPr>

</xml_diff>

<commit_message>
Cleaned table data, wrote insert scripts for the table data and updated project journal for today and yesterday
</commit_message>
<xml_diff>
--- a/documents/project_journal.docx
+++ b/documents/project_journal.docx
@@ -2255,7 +2255,78 @@
           <w:u w:val="single"/>
           <w:lang w:val="en-US"/>
         </w:rPr>
-        <w:t>23rd</w:t>
+        <w:t>23rd Mar</w:t>
+      </w:r>
+    </w:p>
+    <w:p>
+      <w:pPr>
+        <w:rPr>
+          <w:sz w:val="18"/>
+          <w:szCs w:val="18"/>
+          <w:lang w:val="en-US"/>
+        </w:rPr>
+      </w:pPr>
+      <w:r>
+        <w:rPr>
+          <w:sz w:val="18"/>
+          <w:szCs w:val="18"/>
+          <w:lang w:val="en-US"/>
+        </w:rPr>
+        <w:t>More work on database inserts for stadium data and game data, hit a bug which needs to be fixed.</w:t>
+      </w:r>
+      <w:r>
+        <w:rPr>
+          <w:sz w:val="18"/>
+          <w:szCs w:val="18"/>
+          <w:lang w:val="en-US"/>
+        </w:rPr>
+        <w:br/>
+        <w:t>Update journal for 23</w:t>
+      </w:r>
+      <w:r>
+        <w:rPr>
+          <w:sz w:val="18"/>
+          <w:szCs w:val="18"/>
+          <w:vertAlign w:val="superscript"/>
+          <w:lang w:val="en-US"/>
+        </w:rPr>
+        <w:t>rd</w:t>
+      </w:r>
+      <w:r>
+        <w:rPr>
+          <w:sz w:val="18"/>
+          <w:szCs w:val="18"/>
+          <w:lang w:val="en-US"/>
+        </w:rPr>
+        <w:t xml:space="preserve"> Mar.</w:t>
+      </w:r>
+    </w:p>
+    <w:p>
+      <w:pPr>
+        <w:rPr>
+          <w:b/>
+          <w:bCs/>
+          <w:u w:val="single"/>
+          <w:lang w:val="en-US"/>
+        </w:rPr>
+      </w:pPr>
+      <w:r>
+        <w:rPr>
+          <w:b/>
+          <w:bCs/>
+          <w:u w:val="single"/>
+          <w:lang w:val="en-US"/>
+        </w:rPr>
+        <w:t>2</w:t>
+      </w:r>
+      <w:r>
+        <w:rPr>
+          <w:b/>
+          <w:bCs/>
+          <w:u w:val="single"/>
+          <w:lang w:val="en-US"/>
+        </w:rPr>
+        <w:t>4th</w:t>
       </w:r>
       <w:r>
         <w:rPr>
@@ -2270,70 +2341,134 @@
     <w:p>
       <w:pPr>
         <w:rPr>
-          <w:sz w:val="18"/>
-          <w:szCs w:val="18"/>
-          <w:lang w:val="en-US"/>
-        </w:rPr>
-      </w:pPr>
-      <w:r>
-        <w:rPr>
-          <w:sz w:val="18"/>
-          <w:szCs w:val="18"/>
-          <w:lang w:val="en-US"/>
-        </w:rPr>
-        <w:t>More work on database inserts for stadium data and game data, hit a bug which needs to be fixed</w:t>
+          <w:b/>
+          <w:bCs/>
+          <w:u w:val="single"/>
+          <w:lang w:val="en-US"/>
+        </w:rPr>
+      </w:pPr>
+      <w:r>
+        <w:rPr>
+          <w:sz w:val="18"/>
+          <w:szCs w:val="18"/>
+          <w:lang w:val="en-US"/>
+        </w:rPr>
+        <w:t>Finished insert for game data, fixed bug where there were inconsistencies with names that I did not spot before such as Norwich in game data but Norwich City in stadium data.</w:t>
+      </w:r>
+      <w:r>
+        <w:rPr>
+          <w:sz w:val="18"/>
+          <w:szCs w:val="18"/>
+          <w:lang w:val="en-US"/>
+        </w:rPr>
+        <w:br/>
+      </w:r>
+      <w:r>
+        <w:rPr>
+          <w:b/>
+          <w:bCs/>
+          <w:u w:val="single"/>
+          <w:lang w:val="en-US"/>
+        </w:rPr>
+        <w:br/>
+      </w:r>
+      <w:r>
+        <w:rPr>
+          <w:b/>
+          <w:bCs/>
+          <w:u w:val="single"/>
+          <w:lang w:val="en-US"/>
+        </w:rPr>
+        <w:t>2</w:t>
+      </w:r>
+      <w:r>
+        <w:rPr>
+          <w:b/>
+          <w:bCs/>
+          <w:u w:val="single"/>
+          <w:lang w:val="en-US"/>
+        </w:rPr>
+        <w:t>5th</w:t>
+      </w:r>
+      <w:r>
+        <w:rPr>
+          <w:b/>
+          <w:bCs/>
+          <w:u w:val="single"/>
+          <w:lang w:val="en-US"/>
+        </w:rPr>
+        <w:t xml:space="preserve"> Mar</w:t>
+      </w:r>
+    </w:p>
+    <w:p>
+      <w:pPr>
+        <w:rPr>
+          <w:sz w:val="18"/>
+          <w:szCs w:val="18"/>
+          <w:lang w:val="en-US"/>
+        </w:rPr>
+      </w:pPr>
+      <w:r>
+        <w:rPr>
+          <w:sz w:val="18"/>
+          <w:szCs w:val="18"/>
+          <w:lang w:val="en-US"/>
+        </w:rPr>
+        <w:t>Cleaned season overview data and wrote database inserts for the data.</w:t>
+      </w:r>
+      <w:r>
+        <w:rPr>
+          <w:sz w:val="18"/>
+          <w:szCs w:val="18"/>
+          <w:lang w:val="en-US"/>
+        </w:rPr>
+        <w:br/>
+        <w:t xml:space="preserve">Update journal for </w:t>
+      </w:r>
+      <w:r>
+        <w:rPr>
+          <w:sz w:val="18"/>
+          <w:szCs w:val="18"/>
+          <w:lang w:val="en-US"/>
+        </w:rPr>
+        <w:t>24</w:t>
+      </w:r>
+      <w:r>
+        <w:rPr>
+          <w:sz w:val="18"/>
+          <w:szCs w:val="18"/>
+          <w:vertAlign w:val="superscript"/>
+          <w:lang w:val="en-US"/>
+        </w:rPr>
+        <w:t>th</w:t>
+      </w:r>
+      <w:r>
+        <w:rPr>
+          <w:sz w:val="18"/>
+          <w:szCs w:val="18"/>
+          <w:lang w:val="en-US"/>
+        </w:rPr>
+        <w:t xml:space="preserve"> and 25</w:t>
+      </w:r>
+      <w:r>
+        <w:rPr>
+          <w:sz w:val="18"/>
+          <w:szCs w:val="18"/>
+          <w:vertAlign w:val="superscript"/>
+          <w:lang w:val="en-US"/>
+        </w:rPr>
+        <w:t>th</w:t>
+      </w:r>
+      <w:r>
+        <w:rPr>
+          <w:sz w:val="18"/>
+          <w:szCs w:val="18"/>
+          <w:lang w:val="en-US"/>
+        </w:rPr>
+        <w:t xml:space="preserve"> Mar</w:t>
       </w:r>
       <w:bookmarkStart w:id="0" w:name="_GoBack"/>
       <w:bookmarkEnd w:id="0"/>
-      <w:r>
-        <w:rPr>
-          <w:sz w:val="18"/>
-          <w:szCs w:val="18"/>
-          <w:lang w:val="en-US"/>
-        </w:rPr>
-        <w:t>.</w:t>
-      </w:r>
-      <w:r>
-        <w:rPr>
-          <w:sz w:val="18"/>
-          <w:szCs w:val="18"/>
-          <w:lang w:val="en-US"/>
-        </w:rPr>
-        <w:br/>
-      </w:r>
-      <w:r>
-        <w:rPr>
-          <w:sz w:val="18"/>
-          <w:szCs w:val="18"/>
-          <w:lang w:val="en-US"/>
-        </w:rPr>
-        <w:t>Update journal for</w:t>
-      </w:r>
-      <w:r>
-        <w:rPr>
-          <w:sz w:val="18"/>
-          <w:szCs w:val="18"/>
-          <w:lang w:val="en-US"/>
-        </w:rPr>
-        <w:t xml:space="preserve"> 23</w:t>
-      </w:r>
-      <w:r>
-        <w:rPr>
-          <w:sz w:val="18"/>
-          <w:szCs w:val="18"/>
-          <w:vertAlign w:val="superscript"/>
-          <w:lang w:val="en-US"/>
-        </w:rPr>
-        <w:t>rd</w:t>
-      </w:r>
-      <w:r>
-        <w:rPr>
-          <w:sz w:val="18"/>
-          <w:szCs w:val="18"/>
-          <w:lang w:val="en-US"/>
-        </w:rPr>
-        <w:t xml:space="preserve"> Mar.</w:t>
-      </w:r>
     </w:p>
     <w:p>
       <w:pPr>

</xml_diff>

<commit_message>
Notes on TMA based on tutorial with Ju
</commit_message>
<xml_diff>
--- a/documents/project_journal.docx
+++ b/documents/project_journal.docx
@@ -2317,6 +2317,121 @@
           <w:u w:val="single"/>
           <w:lang w:val="en-US"/>
         </w:rPr>
+        <w:t>24th Mar</w:t>
+      </w:r>
+    </w:p>
+    <w:p>
+      <w:pPr>
+        <w:rPr>
+          <w:b/>
+          <w:bCs/>
+          <w:u w:val="single"/>
+          <w:lang w:val="en-US"/>
+        </w:rPr>
+      </w:pPr>
+      <w:r>
+        <w:rPr>
+          <w:sz w:val="18"/>
+          <w:szCs w:val="18"/>
+          <w:lang w:val="en-US"/>
+        </w:rPr>
+        <w:t>Finished insert for game data, fixed bug where there were inconsistencies with names that I did not spot before such as Norwich in game data but Norwich City in stadium data.</w:t>
+      </w:r>
+      <w:r>
+        <w:rPr>
+          <w:sz w:val="18"/>
+          <w:szCs w:val="18"/>
+          <w:lang w:val="en-US"/>
+        </w:rPr>
+        <w:br/>
+      </w:r>
+      <w:r>
+        <w:rPr>
+          <w:b/>
+          <w:bCs/>
+          <w:u w:val="single"/>
+          <w:lang w:val="en-US"/>
+        </w:rPr>
+        <w:br/>
+        <w:t>25th Mar</w:t>
+      </w:r>
+    </w:p>
+    <w:p>
+      <w:pPr>
+        <w:rPr>
+          <w:sz w:val="18"/>
+          <w:szCs w:val="18"/>
+          <w:lang w:val="en-US"/>
+        </w:rPr>
+      </w:pPr>
+      <w:r>
+        <w:rPr>
+          <w:sz w:val="18"/>
+          <w:szCs w:val="18"/>
+          <w:lang w:val="en-US"/>
+        </w:rPr>
+        <w:t>Cleaned season overview data and wrote database inserts for the data.</w:t>
+      </w:r>
+      <w:r>
+        <w:rPr>
+          <w:sz w:val="18"/>
+          <w:szCs w:val="18"/>
+          <w:lang w:val="en-US"/>
+        </w:rPr>
+        <w:br/>
+        <w:t>Update journal for 24</w:t>
+      </w:r>
+      <w:r>
+        <w:rPr>
+          <w:sz w:val="18"/>
+          <w:szCs w:val="18"/>
+          <w:vertAlign w:val="superscript"/>
+          <w:lang w:val="en-US"/>
+        </w:rPr>
+        <w:t>th</w:t>
+      </w:r>
+      <w:r>
+        <w:rPr>
+          <w:sz w:val="18"/>
+          <w:szCs w:val="18"/>
+          <w:lang w:val="en-US"/>
+        </w:rPr>
+        <w:t xml:space="preserve"> and 25</w:t>
+      </w:r>
+      <w:r>
+        <w:rPr>
+          <w:sz w:val="18"/>
+          <w:szCs w:val="18"/>
+          <w:vertAlign w:val="superscript"/>
+          <w:lang w:val="en-US"/>
+        </w:rPr>
+        <w:t>th</w:t>
+      </w:r>
+      <w:r>
+        <w:rPr>
+          <w:sz w:val="18"/>
+          <w:szCs w:val="18"/>
+          <w:lang w:val="en-US"/>
+        </w:rPr>
+        <w:t xml:space="preserve"> Mar</w:t>
+      </w:r>
+    </w:p>
+    <w:p>
+      <w:pPr>
+        <w:rPr>
+          <w:b/>
+          <w:bCs/>
+          <w:u w:val="single"/>
+          <w:lang w:val="en-US"/>
+        </w:rPr>
+      </w:pPr>
+      <w:r>
+        <w:rPr>
+          <w:b/>
+          <w:bCs/>
+          <w:u w:val="single"/>
+          <w:lang w:val="en-US"/>
+        </w:rPr>
         <w:t>2</w:t>
       </w:r>
       <w:r>
@@ -2326,149 +2441,70 @@
           <w:u w:val="single"/>
           <w:lang w:val="en-US"/>
         </w:rPr>
-        <w:t>4th</w:t>
-      </w:r>
-      <w:r>
-        <w:rPr>
-          <w:b/>
-          <w:bCs/>
-          <w:u w:val="single"/>
-          <w:lang w:val="en-US"/>
-        </w:rPr>
-        <w:t xml:space="preserve"> Mar</w:t>
-      </w:r>
-    </w:p>
-    <w:p>
-      <w:pPr>
-        <w:rPr>
-          <w:b/>
-          <w:bCs/>
-          <w:u w:val="single"/>
-          <w:lang w:val="en-US"/>
-        </w:rPr>
-      </w:pPr>
-      <w:r>
-        <w:rPr>
-          <w:sz w:val="18"/>
-          <w:szCs w:val="18"/>
-          <w:lang w:val="en-US"/>
-        </w:rPr>
-        <w:t>Finished insert for game data, fixed bug where there were inconsistencies with names that I did not spot before such as Norwich in game data but Norwich City in stadium data.</w:t>
-      </w:r>
-      <w:r>
-        <w:rPr>
-          <w:sz w:val="18"/>
-          <w:szCs w:val="18"/>
-          <w:lang w:val="en-US"/>
-        </w:rPr>
-        <w:br/>
-      </w:r>
-      <w:r>
-        <w:rPr>
-          <w:b/>
-          <w:bCs/>
-          <w:u w:val="single"/>
-          <w:lang w:val="en-US"/>
-        </w:rPr>
-        <w:br/>
-      </w:r>
-      <w:r>
-        <w:rPr>
-          <w:b/>
-          <w:bCs/>
-          <w:u w:val="single"/>
-          <w:lang w:val="en-US"/>
-        </w:rPr>
-        <w:t>2</w:t>
-      </w:r>
-      <w:r>
-        <w:rPr>
-          <w:b/>
-          <w:bCs/>
-          <w:u w:val="single"/>
-          <w:lang w:val="en-US"/>
-        </w:rPr>
-        <w:t>5th</w:t>
-      </w:r>
-      <w:r>
-        <w:rPr>
-          <w:b/>
-          <w:bCs/>
-          <w:u w:val="single"/>
-          <w:lang w:val="en-US"/>
-        </w:rPr>
-        <w:t xml:space="preserve"> Mar</w:t>
-      </w:r>
-    </w:p>
-    <w:p>
-      <w:pPr>
-        <w:rPr>
-          <w:sz w:val="18"/>
-          <w:szCs w:val="18"/>
-          <w:lang w:val="en-US"/>
-        </w:rPr>
-      </w:pPr>
-      <w:r>
-        <w:rPr>
-          <w:sz w:val="18"/>
-          <w:szCs w:val="18"/>
-          <w:lang w:val="en-US"/>
-        </w:rPr>
-        <w:t>Cleaned season overview data and wrote database inserts for the data.</w:t>
-      </w:r>
-      <w:r>
-        <w:rPr>
-          <w:sz w:val="18"/>
-          <w:szCs w:val="18"/>
-          <w:lang w:val="en-US"/>
-        </w:rPr>
-        <w:br/>
-        <w:t xml:space="preserve">Update journal for </w:t>
-      </w:r>
-      <w:r>
-        <w:rPr>
-          <w:sz w:val="18"/>
-          <w:szCs w:val="18"/>
-          <w:lang w:val="en-US"/>
-        </w:rPr>
-        <w:t>24</w:t>
-      </w:r>
-      <w:r>
-        <w:rPr>
-          <w:sz w:val="18"/>
-          <w:szCs w:val="18"/>
-          <w:vertAlign w:val="superscript"/>
-          <w:lang w:val="en-US"/>
-        </w:rPr>
-        <w:t>th</w:t>
-      </w:r>
-      <w:r>
-        <w:rPr>
-          <w:sz w:val="18"/>
-          <w:szCs w:val="18"/>
-          <w:lang w:val="en-US"/>
-        </w:rPr>
-        <w:t xml:space="preserve"> and 25</w:t>
-      </w:r>
-      <w:r>
-        <w:rPr>
-          <w:sz w:val="18"/>
-          <w:szCs w:val="18"/>
-          <w:vertAlign w:val="superscript"/>
-          <w:lang w:val="en-US"/>
-        </w:rPr>
-        <w:t>th</w:t>
-      </w:r>
-      <w:r>
-        <w:rPr>
-          <w:sz w:val="18"/>
-          <w:szCs w:val="18"/>
-          <w:lang w:val="en-US"/>
-        </w:rPr>
-        <w:t xml:space="preserve"> Mar</w:t>
+        <w:t>8</w:t>
+      </w:r>
+      <w:r>
+        <w:rPr>
+          <w:b/>
+          <w:bCs/>
+          <w:u w:val="single"/>
+          <w:lang w:val="en-US"/>
+        </w:rPr>
+        <w:t>th Mar</w:t>
+      </w:r>
+    </w:p>
+    <w:p>
+      <w:pPr>
+        <w:rPr>
+          <w:sz w:val="18"/>
+          <w:szCs w:val="18"/>
+          <w:lang w:val="en-US"/>
+        </w:rPr>
+      </w:pPr>
+      <w:r>
+        <w:rPr>
+          <w:sz w:val="18"/>
+          <w:szCs w:val="18"/>
+          <w:lang w:val="en-US"/>
+        </w:rPr>
+        <w:t>Added notes for TMA02 from tutorial attended.</w:t>
       </w:r>
       <w:bookmarkStart w:id="0" w:name="_GoBack"/>
       <w:bookmarkEnd w:id="0"/>
+      <w:r>
+        <w:rPr>
+          <w:sz w:val="18"/>
+          <w:szCs w:val="18"/>
+          <w:lang w:val="en-US"/>
+        </w:rPr>
+        <w:br/>
+        <w:t xml:space="preserve">Update journal for </w:t>
+      </w:r>
+      <w:r>
+        <w:rPr>
+          <w:sz w:val="18"/>
+          <w:szCs w:val="18"/>
+          <w:lang w:val="en-US"/>
+        </w:rPr>
+        <w:t>28</w:t>
+      </w:r>
+      <w:r>
+        <w:rPr>
+          <w:sz w:val="18"/>
+          <w:szCs w:val="18"/>
+          <w:vertAlign w:val="superscript"/>
+          <w:lang w:val="en-US"/>
+        </w:rPr>
+        <w:t>th</w:t>
+      </w:r>
+      <w:r>
+        <w:rPr>
+          <w:sz w:val="18"/>
+          <w:szCs w:val="18"/>
+          <w:lang w:val="en-US"/>
+        </w:rPr>
+        <w:t xml:space="preserve"> Mar</w:t>
+      </w:r>
     </w:p>
     <w:p>
       <w:pPr>

</xml_diff>

<commit_message>
Started work on LEPSI review, created the table in TMA02
</commit_message>
<xml_diff>
--- a/documents/project_journal.docx
+++ b/documents/project_journal.docx
@@ -2432,25 +2432,7 @@
           <w:u w:val="single"/>
           <w:lang w:val="en-US"/>
         </w:rPr>
-        <w:t>2</w:t>
-      </w:r>
-      <w:r>
-        <w:rPr>
-          <w:b/>
-          <w:bCs/>
-          <w:u w:val="single"/>
-          <w:lang w:val="en-US"/>
-        </w:rPr>
-        <w:t>8</w:t>
-      </w:r>
-      <w:r>
-        <w:rPr>
-          <w:b/>
-          <w:bCs/>
-          <w:u w:val="single"/>
-          <w:lang w:val="en-US"/>
-        </w:rPr>
-        <w:t>th Mar</w:t>
+        <w:t>28th Mar</w:t>
       </w:r>
     </w:p>
     <w:p>
@@ -2468,6 +2450,87 @@
           <w:lang w:val="en-US"/>
         </w:rPr>
         <w:t>Added notes for TMA02 from tutorial attended.</w:t>
+      </w:r>
+      <w:r>
+        <w:rPr>
+          <w:sz w:val="18"/>
+          <w:szCs w:val="18"/>
+          <w:lang w:val="en-US"/>
+        </w:rPr>
+        <w:br/>
+        <w:t>Update journal for 28</w:t>
+      </w:r>
+      <w:r>
+        <w:rPr>
+          <w:sz w:val="18"/>
+          <w:szCs w:val="18"/>
+          <w:vertAlign w:val="superscript"/>
+          <w:lang w:val="en-US"/>
+        </w:rPr>
+        <w:t>th</w:t>
+      </w:r>
+      <w:r>
+        <w:rPr>
+          <w:sz w:val="18"/>
+          <w:szCs w:val="18"/>
+          <w:lang w:val="en-US"/>
+        </w:rPr>
+        <w:t xml:space="preserve"> Mar</w:t>
+      </w:r>
+    </w:p>
+    <w:p>
+      <w:pPr>
+        <w:rPr>
+          <w:b/>
+          <w:bCs/>
+          <w:u w:val="single"/>
+          <w:lang w:val="en-US"/>
+        </w:rPr>
+      </w:pPr>
+      <w:r>
+        <w:rPr>
+          <w:b/>
+          <w:bCs/>
+          <w:u w:val="single"/>
+          <w:lang w:val="en-US"/>
+        </w:rPr>
+        <w:t>1</w:t>
+      </w:r>
+      <w:r>
+        <w:rPr>
+          <w:b/>
+          <w:bCs/>
+          <w:u w:val="single"/>
+          <w:vertAlign w:val="superscript"/>
+          <w:lang w:val="en-US"/>
+        </w:rPr>
+        <w:t>st</w:t>
+      </w:r>
+      <w:r>
+        <w:rPr>
+          <w:b/>
+          <w:bCs/>
+          <w:u w:val="single"/>
+          <w:lang w:val="en-US"/>
+        </w:rPr>
+        <w:t xml:space="preserve"> Apr</w:t>
+      </w:r>
+    </w:p>
+    <w:p>
+      <w:pPr>
+        <w:rPr>
+          <w:sz w:val="18"/>
+          <w:szCs w:val="18"/>
+          <w:lang w:val="en-US"/>
+        </w:rPr>
+      </w:pPr>
+      <w:r>
+        <w:rPr>
+          <w:sz w:val="18"/>
+          <w:szCs w:val="18"/>
+          <w:lang w:val="en-US"/>
+        </w:rPr>
+        <w:t>Started work on LEPSI review.</w:t>
       </w:r>
       <w:bookmarkStart w:id="0" w:name="_GoBack"/>
       <w:bookmarkEnd w:id="0"/>
@@ -2486,7 +2549,7 @@
           <w:szCs w:val="18"/>
           <w:lang w:val="en-US"/>
         </w:rPr>
-        <w:t>28</w:t>
+        <w:t>1</w:t>
       </w:r>
       <w:r>
         <w:rPr>
@@ -2495,15 +2558,15 @@
           <w:vertAlign w:val="superscript"/>
           <w:lang w:val="en-US"/>
         </w:rPr>
-        <w:t>th</w:t>
-      </w:r>
-      <w:r>
-        <w:rPr>
-          <w:sz w:val="18"/>
-          <w:szCs w:val="18"/>
-          <w:lang w:val="en-US"/>
-        </w:rPr>
-        <w:t xml:space="preserve"> Mar</w:t>
+        <w:t>st</w:t>
+      </w:r>
+      <w:r>
+        <w:rPr>
+          <w:sz w:val="18"/>
+          <w:szCs w:val="18"/>
+          <w:lang w:val="en-US"/>
+        </w:rPr>
+        <w:t xml:space="preserve"> Apr</w:t>
       </w:r>
     </w:p>
     <w:p>

</xml_diff>

<commit_message>
Some corrections on grammar for LEPSI, split out into another document and emailed tutor
</commit_message>
<xml_diff>
--- a/documents/project_journal.docx
+++ b/documents/project_journal.docx
@@ -2532,6 +2532,96 @@
         </w:rPr>
         <w:t>Started work on LEPSI review.</w:t>
       </w:r>
+      <w:r>
+        <w:rPr>
+          <w:sz w:val="18"/>
+          <w:szCs w:val="18"/>
+          <w:lang w:val="en-US"/>
+        </w:rPr>
+        <w:br/>
+        <w:t>Update journal for 1</w:t>
+      </w:r>
+      <w:r>
+        <w:rPr>
+          <w:sz w:val="18"/>
+          <w:szCs w:val="18"/>
+          <w:vertAlign w:val="superscript"/>
+          <w:lang w:val="en-US"/>
+        </w:rPr>
+        <w:t>st</w:t>
+      </w:r>
+      <w:r>
+        <w:rPr>
+          <w:sz w:val="18"/>
+          <w:szCs w:val="18"/>
+          <w:lang w:val="en-US"/>
+        </w:rPr>
+        <w:t xml:space="preserve"> Apr</w:t>
+      </w:r>
+    </w:p>
+    <w:p>
+      <w:pPr>
+        <w:rPr>
+          <w:b/>
+          <w:bCs/>
+          <w:u w:val="single"/>
+          <w:lang w:val="en-US"/>
+        </w:rPr>
+      </w:pPr>
+      <w:r>
+        <w:rPr>
+          <w:b/>
+          <w:bCs/>
+          <w:u w:val="single"/>
+          <w:lang w:val="en-US"/>
+        </w:rPr>
+        <w:t>2</w:t>
+      </w:r>
+      <w:r>
+        <w:rPr>
+          <w:b/>
+          <w:bCs/>
+          <w:u w:val="single"/>
+          <w:vertAlign w:val="superscript"/>
+          <w:lang w:val="en-US"/>
+        </w:rPr>
+        <w:t>nd</w:t>
+      </w:r>
+      <w:r>
+        <w:rPr>
+          <w:b/>
+          <w:bCs/>
+          <w:u w:val="single"/>
+          <w:lang w:val="en-US"/>
+        </w:rPr>
+        <w:t xml:space="preserve"> </w:t>
+      </w:r>
+      <w:r>
+        <w:rPr>
+          <w:b/>
+          <w:bCs/>
+          <w:u w:val="single"/>
+          <w:lang w:val="en-US"/>
+        </w:rPr>
+        <w:t>Apr</w:t>
+      </w:r>
+    </w:p>
+    <w:p>
+      <w:pPr>
+        <w:rPr>
+          <w:sz w:val="18"/>
+          <w:szCs w:val="18"/>
+          <w:lang w:val="en-US"/>
+        </w:rPr>
+      </w:pPr>
+      <w:r>
+        <w:rPr>
+          <w:sz w:val="18"/>
+          <w:szCs w:val="18"/>
+          <w:lang w:val="en-US"/>
+        </w:rPr>
+        <w:t xml:space="preserve">Sent LEPSI </w:t>
+      </w:r>
       <w:bookmarkStart w:id="0" w:name="_GoBack"/>
       <w:bookmarkEnd w:id="0"/>
       <w:r>
@@ -2540,6 +2630,14 @@
           <w:szCs w:val="18"/>
           <w:lang w:val="en-US"/>
         </w:rPr>
+        <w:t>to tutor for review.</w:t>
+      </w:r>
+      <w:r>
+        <w:rPr>
+          <w:sz w:val="18"/>
+          <w:szCs w:val="18"/>
+          <w:lang w:val="en-US"/>
+        </w:rPr>
         <w:br/>
         <w:t xml:space="preserve">Update journal for </w:t>
       </w:r>
@@ -2549,7 +2647,7 @@
           <w:szCs w:val="18"/>
           <w:lang w:val="en-US"/>
         </w:rPr>
-        <w:t>1</w:t>
+        <w:t>2</w:t>
       </w:r>
       <w:r>
         <w:rPr>
@@ -2558,7 +2656,7 @@
           <w:vertAlign w:val="superscript"/>
           <w:lang w:val="en-US"/>
         </w:rPr>
-        <w:t>st</w:t>
+        <w:t>nd</w:t>
       </w:r>
       <w:r>
         <w:rPr>

</xml_diff>

<commit_message>
Email to tutor, first real thought on how I will implement random forest.
</commit_message>
<xml_diff>
--- a/documents/project_journal.docx
+++ b/documents/project_journal.docx
@@ -3045,16 +3045,7 @@
           <w:u w:val="single"/>
           <w:lang w:val="en-US"/>
         </w:rPr>
-        <w:t>1</w:t>
-      </w:r>
-      <w:r>
-        <w:rPr>
-          <w:b/>
-          <w:bCs/>
-          <w:u w:val="single"/>
-          <w:lang w:val="en-US"/>
-        </w:rPr>
-        <w:t>4</w:t>
+        <w:t>14</w:t>
       </w:r>
       <w:r>
         <w:rPr>
@@ -3090,43 +3081,26 @@
           <w:szCs w:val="18"/>
           <w:lang w:val="en-US"/>
         </w:rPr>
-        <w:t>Research</w:t>
-      </w:r>
-      <w:r>
-        <w:rPr>
-          <w:sz w:val="18"/>
-          <w:szCs w:val="18"/>
-          <w:lang w:val="en-US"/>
-        </w:rPr>
-        <w:t xml:space="preserve"> into implementation for first algorithm, Random Forest.</w:t>
-      </w:r>
-    </w:p>
-    <w:p>
-      <w:pPr>
-        <w:rPr>
-          <w:b/>
-          <w:bCs/>
-          <w:u w:val="single"/>
-          <w:lang w:val="en-US"/>
-        </w:rPr>
-      </w:pPr>
-      <w:r>
-        <w:rPr>
-          <w:b/>
-          <w:bCs/>
-          <w:u w:val="single"/>
-          <w:lang w:val="en-US"/>
-        </w:rPr>
-        <w:t>1</w:t>
-      </w:r>
-      <w:r>
-        <w:rPr>
-          <w:b/>
-          <w:bCs/>
-          <w:u w:val="single"/>
-          <w:lang w:val="en-US"/>
-        </w:rPr>
-        <w:t>9</w:t>
+        <w:t>Research into implementation for first algorithm, Random Forest.</w:t>
+      </w:r>
+    </w:p>
+    <w:p>
+      <w:pPr>
+        <w:rPr>
+          <w:b/>
+          <w:bCs/>
+          <w:u w:val="single"/>
+          <w:lang w:val="en-US"/>
+        </w:rPr>
+      </w:pPr>
+      <w:r>
+        <w:rPr>
+          <w:b/>
+          <w:bCs/>
+          <w:u w:val="single"/>
+          <w:lang w:val="en-US"/>
+        </w:rPr>
+        <w:t>19</w:t>
       </w:r>
       <w:r>
         <w:rPr>
@@ -3162,31 +3136,7 @@
           <w:szCs w:val="18"/>
           <w:lang w:val="en-US"/>
         </w:rPr>
-        <w:t>Further r</w:t>
-      </w:r>
-      <w:r>
-        <w:rPr>
-          <w:sz w:val="18"/>
-          <w:szCs w:val="18"/>
-          <w:lang w:val="en-US"/>
-        </w:rPr>
-        <w:t>esearch into</w:t>
-      </w:r>
-      <w:r>
-        <w:rPr>
-          <w:sz w:val="18"/>
-          <w:szCs w:val="18"/>
-          <w:lang w:val="en-US"/>
-        </w:rPr>
-        <w:t xml:space="preserve"> implementation for</w:t>
-      </w:r>
-      <w:r>
-        <w:rPr>
-          <w:sz w:val="18"/>
-          <w:szCs w:val="18"/>
-          <w:lang w:val="en-US"/>
-        </w:rPr>
-        <w:t xml:space="preserve"> first algorithm, Random Forest.</w:t>
+        <w:t>Further research into implementation for first algorithm, Random Forest.</w:t>
       </w:r>
       <w:r>
         <w:rPr>
@@ -3230,9 +3180,123 @@
           <w:lang w:val="en-US"/>
         </w:rPr>
         <w:t xml:space="preserve"> April.</w:t>
+      </w:r>
+    </w:p>
+    <w:p>
+      <w:pPr>
+        <w:rPr>
+          <w:b/>
+          <w:bCs/>
+          <w:u w:val="single"/>
+          <w:lang w:val="en-US"/>
+        </w:rPr>
+      </w:pPr>
+      <w:r>
+        <w:rPr>
+          <w:b/>
+          <w:bCs/>
+          <w:u w:val="single"/>
+          <w:lang w:val="en-US"/>
+        </w:rPr>
+        <w:t>20</w:t>
+      </w:r>
+      <w:r>
+        <w:rPr>
+          <w:b/>
+          <w:bCs/>
+          <w:u w:val="single"/>
+          <w:vertAlign w:val="superscript"/>
+          <w:lang w:val="en-US"/>
+        </w:rPr>
+        <w:t xml:space="preserve">th </w:t>
+      </w:r>
+      <w:r>
+        <w:rPr>
+          <w:b/>
+          <w:bCs/>
+          <w:u w:val="single"/>
+          <w:lang w:val="en-US"/>
+        </w:rPr>
+        <w:t>Apr</w:t>
+      </w:r>
+    </w:p>
+    <w:p>
+      <w:pPr>
+        <w:rPr>
+          <w:sz w:val="18"/>
+          <w:szCs w:val="18"/>
+          <w:lang w:val="en-US"/>
+        </w:rPr>
+      </w:pPr>
+      <w:r>
+        <w:rPr>
+          <w:sz w:val="18"/>
+          <w:szCs w:val="18"/>
+          <w:lang w:val="en-US"/>
+        </w:rPr>
+        <w:t>Initial plan for algorithm written up in human readable language.</w:t>
+      </w:r>
+      <w:r>
+        <w:rPr>
+          <w:sz w:val="18"/>
+          <w:szCs w:val="18"/>
+          <w:lang w:val="en-US"/>
+        </w:rPr>
+        <w:br/>
+        <w:t>Email sent to tutor to give update on progress.</w:t>
       </w:r>
       <w:bookmarkStart w:id="0" w:name="_GoBack"/>
       <w:bookmarkEnd w:id="0"/>
+      <w:r>
+        <w:rPr>
+          <w:sz w:val="18"/>
+          <w:szCs w:val="18"/>
+          <w:lang w:val="en-US"/>
+        </w:rPr>
+        <w:br/>
+      </w:r>
+      <w:r>
+        <w:rPr>
+          <w:sz w:val="18"/>
+          <w:szCs w:val="18"/>
+          <w:lang w:val="en-US"/>
+        </w:rPr>
+        <w:t xml:space="preserve">Added journal entries for </w:t>
+      </w:r>
+      <w:r>
+        <w:rPr>
+          <w:sz w:val="18"/>
+          <w:szCs w:val="18"/>
+          <w:lang w:val="en-US"/>
+        </w:rPr>
+        <w:t>20</w:t>
+      </w:r>
+      <w:r>
+        <w:rPr>
+          <w:sz w:val="18"/>
+          <w:szCs w:val="18"/>
+          <w:vertAlign w:val="superscript"/>
+          <w:lang w:val="en-US"/>
+        </w:rPr>
+        <w:t>th</w:t>
+      </w:r>
+      <w:r>
+        <w:rPr>
+          <w:sz w:val="18"/>
+          <w:szCs w:val="18"/>
+          <w:lang w:val="en-US"/>
+        </w:rPr>
+        <w:t xml:space="preserve"> April.</w:t>
+      </w:r>
+    </w:p>
+    <w:p>
+      <w:pPr>
+        <w:rPr>
+          <w:sz w:val="18"/>
+          <w:szCs w:val="18"/>
+          <w:lang w:val="en-US"/>
+        </w:rPr>
+      </w:pPr>
     </w:p>
     <w:p>
       <w:pPr>

</xml_diff>

<commit_message>
Work on TMA03 and updates to schedule/project journal
</commit_message>
<xml_diff>
--- a/documents/project_journal.docx
+++ b/documents/project_journal.docx
@@ -4027,8 +4027,451 @@
         </w:rPr>
         <w:t xml:space="preserve"> May</w:t>
       </w:r>
+    </w:p>
+    <w:p>
+      <w:pPr>
+        <w:rPr>
+          <w:b/>
+          <w:bCs/>
+          <w:u w:val="single"/>
+          <w:lang w:val="en-US"/>
+        </w:rPr>
+      </w:pPr>
+    </w:p>
+    <w:p>
+      <w:pPr>
+        <w:rPr>
+          <w:b/>
+          <w:bCs/>
+          <w:u w:val="single"/>
+          <w:lang w:val="en-US"/>
+        </w:rPr>
+      </w:pPr>
+      <w:r>
+        <w:rPr>
+          <w:b/>
+          <w:bCs/>
+          <w:u w:val="single"/>
+          <w:lang w:val="en-US"/>
+        </w:rPr>
+        <w:lastRenderedPageBreak/>
+        <w:t>2</w:t>
+      </w:r>
+      <w:r>
+        <w:rPr>
+          <w:b/>
+          <w:bCs/>
+          <w:u w:val="single"/>
+          <w:lang w:val="en-US"/>
+        </w:rPr>
+        <w:t>5</w:t>
+      </w:r>
+      <w:r>
+        <w:rPr>
+          <w:b/>
+          <w:bCs/>
+          <w:u w:val="single"/>
+          <w:vertAlign w:val="superscript"/>
+          <w:lang w:val="en-US"/>
+        </w:rPr>
+        <w:t>th</w:t>
+      </w:r>
+      <w:r>
+        <w:rPr>
+          <w:b/>
+          <w:bCs/>
+          <w:u w:val="single"/>
+          <w:lang w:val="en-US"/>
+        </w:rPr>
+        <w:t xml:space="preserve"> May</w:t>
+      </w:r>
+    </w:p>
+    <w:p>
+      <w:pPr>
+        <w:rPr>
+          <w:sz w:val="18"/>
+          <w:szCs w:val="18"/>
+          <w:lang w:val="en-US"/>
+        </w:rPr>
+      </w:pPr>
+      <w:r>
+        <w:rPr>
+          <w:sz w:val="18"/>
+          <w:szCs w:val="18"/>
+          <w:lang w:val="en-US"/>
+        </w:rPr>
+        <w:t>More work on KNN algorithm.</w:t>
+      </w:r>
+    </w:p>
+    <w:p>
+      <w:pPr>
+        <w:rPr>
+          <w:b/>
+          <w:bCs/>
+          <w:u w:val="single"/>
+          <w:lang w:val="en-US"/>
+        </w:rPr>
+      </w:pPr>
+      <w:r>
+        <w:rPr>
+          <w:b/>
+          <w:bCs/>
+          <w:u w:val="single"/>
+          <w:lang w:val="en-US"/>
+        </w:rPr>
+        <w:t>30</w:t>
+      </w:r>
+      <w:r>
+        <w:rPr>
+          <w:b/>
+          <w:bCs/>
+          <w:u w:val="single"/>
+          <w:vertAlign w:val="superscript"/>
+          <w:lang w:val="en-US"/>
+        </w:rPr>
+        <w:t>th</w:t>
+      </w:r>
+      <w:r>
+        <w:rPr>
+          <w:b/>
+          <w:bCs/>
+          <w:u w:val="single"/>
+          <w:lang w:val="en-US"/>
+        </w:rPr>
+        <w:t xml:space="preserve"> May</w:t>
+      </w:r>
+    </w:p>
+    <w:p>
+      <w:pPr>
+        <w:rPr>
+          <w:sz w:val="18"/>
+          <w:szCs w:val="18"/>
+          <w:lang w:val="en-US"/>
+        </w:rPr>
+      </w:pPr>
+      <w:r>
+        <w:rPr>
+          <w:sz w:val="18"/>
+          <w:szCs w:val="18"/>
+          <w:lang w:val="en-US"/>
+        </w:rPr>
+        <w:t>More work on KNN algorithm.</w:t>
+      </w:r>
+    </w:p>
+    <w:p>
+      <w:pPr>
+        <w:rPr>
+          <w:b/>
+          <w:bCs/>
+          <w:u w:val="single"/>
+          <w:lang w:val="en-US"/>
+        </w:rPr>
+      </w:pPr>
+      <w:r>
+        <w:rPr>
+          <w:b/>
+          <w:bCs/>
+          <w:u w:val="single"/>
+          <w:lang w:val="en-US"/>
+        </w:rPr>
+        <w:t>31</w:t>
+      </w:r>
+      <w:r>
+        <w:rPr>
+          <w:b/>
+          <w:bCs/>
+          <w:u w:val="single"/>
+          <w:vertAlign w:val="superscript"/>
+          <w:lang w:val="en-US"/>
+        </w:rPr>
+        <w:t>st</w:t>
+      </w:r>
+      <w:r>
+        <w:rPr>
+          <w:b/>
+          <w:bCs/>
+          <w:u w:val="single"/>
+          <w:lang w:val="en-US"/>
+        </w:rPr>
+        <w:t xml:space="preserve"> </w:t>
+      </w:r>
+      <w:r>
+        <w:rPr>
+          <w:b/>
+          <w:bCs/>
+          <w:u w:val="single"/>
+          <w:lang w:val="en-US"/>
+        </w:rPr>
+        <w:t>May</w:t>
+      </w:r>
+      <w:r>
+        <w:rPr>
+          <w:b/>
+          <w:bCs/>
+          <w:u w:val="single"/>
+          <w:lang w:val="en-US"/>
+        </w:rPr>
+        <w:t xml:space="preserve"> </w:t>
+      </w:r>
+    </w:p>
+    <w:p>
+      <w:pPr>
+        <w:rPr>
+          <w:sz w:val="18"/>
+          <w:szCs w:val="18"/>
+          <w:lang w:val="en-US"/>
+        </w:rPr>
+      </w:pPr>
+      <w:r>
+        <w:rPr>
+          <w:sz w:val="18"/>
+          <w:szCs w:val="18"/>
+          <w:lang w:val="en-US"/>
+        </w:rPr>
+        <w:t>Completed KNN algorithm</w:t>
+      </w:r>
+    </w:p>
+    <w:p>
+      <w:pPr>
+        <w:rPr>
+          <w:b/>
+          <w:bCs/>
+          <w:u w:val="single"/>
+          <w:lang w:val="en-US"/>
+        </w:rPr>
+      </w:pPr>
+      <w:r>
+        <w:rPr>
+          <w:b/>
+          <w:bCs/>
+          <w:u w:val="single"/>
+          <w:lang w:val="en-US"/>
+        </w:rPr>
+        <w:t>6</w:t>
+      </w:r>
+      <w:r>
+        <w:rPr>
+          <w:b/>
+          <w:bCs/>
+          <w:u w:val="single"/>
+          <w:vertAlign w:val="superscript"/>
+          <w:lang w:val="en-US"/>
+        </w:rPr>
+        <w:t>th</w:t>
+      </w:r>
+      <w:r>
+        <w:rPr>
+          <w:b/>
+          <w:bCs/>
+          <w:u w:val="single"/>
+          <w:lang w:val="en-US"/>
+        </w:rPr>
+        <w:t xml:space="preserve"> June</w:t>
+      </w:r>
+    </w:p>
+    <w:p>
+      <w:pPr>
+        <w:rPr>
+          <w:sz w:val="18"/>
+          <w:szCs w:val="18"/>
+          <w:lang w:val="en-US"/>
+        </w:rPr>
+      </w:pPr>
+      <w:r>
+        <w:rPr>
+          <w:sz w:val="18"/>
+          <w:szCs w:val="18"/>
+          <w:lang w:val="en-US"/>
+        </w:rPr>
+        <w:t>Collect data on KNN algorithm</w:t>
+      </w:r>
+    </w:p>
+    <w:p>
+      <w:pPr>
+        <w:rPr>
+          <w:b/>
+          <w:bCs/>
+          <w:u w:val="single"/>
+          <w:lang w:val="en-US"/>
+        </w:rPr>
+      </w:pPr>
+      <w:r>
+        <w:rPr>
+          <w:b/>
+          <w:bCs/>
+          <w:u w:val="single"/>
+          <w:lang w:val="en-US"/>
+        </w:rPr>
+        <w:t>9</w:t>
+      </w:r>
+      <w:r>
+        <w:rPr>
+          <w:b/>
+          <w:bCs/>
+          <w:u w:val="single"/>
+          <w:vertAlign w:val="superscript"/>
+          <w:lang w:val="en-US"/>
+        </w:rPr>
+        <w:t>th</w:t>
+      </w:r>
+      <w:r>
+        <w:rPr>
+          <w:b/>
+          <w:bCs/>
+          <w:u w:val="single"/>
+          <w:lang w:val="en-US"/>
+        </w:rPr>
+        <w:t xml:space="preserve"> June</w:t>
+      </w:r>
+    </w:p>
+    <w:p>
+      <w:pPr>
+        <w:rPr>
+          <w:sz w:val="18"/>
+          <w:szCs w:val="18"/>
+          <w:lang w:val="en-US"/>
+        </w:rPr>
+      </w:pPr>
+      <w:r>
+        <w:rPr>
+          <w:sz w:val="18"/>
+          <w:szCs w:val="18"/>
+          <w:lang w:val="en-US"/>
+        </w:rPr>
+        <w:t xml:space="preserve">Collect </w:t>
+      </w:r>
+      <w:r>
+        <w:rPr>
+          <w:sz w:val="18"/>
+          <w:szCs w:val="18"/>
+          <w:lang w:val="en-US"/>
+        </w:rPr>
+        <w:t xml:space="preserve">more </w:t>
+      </w:r>
+      <w:r>
+        <w:rPr>
+          <w:sz w:val="18"/>
+          <w:szCs w:val="18"/>
+          <w:lang w:val="en-US"/>
+        </w:rPr>
+        <w:t>data on KNN algorithm</w:t>
+      </w:r>
+    </w:p>
+    <w:p>
+      <w:pPr>
+        <w:rPr>
+          <w:b/>
+          <w:bCs/>
+          <w:u w:val="single"/>
+          <w:lang w:val="en-US"/>
+        </w:rPr>
+      </w:pPr>
+      <w:r>
+        <w:rPr>
+          <w:b/>
+          <w:bCs/>
+          <w:u w:val="single"/>
+          <w:lang w:val="en-US"/>
+        </w:rPr>
+        <w:t>12</w:t>
+      </w:r>
+      <w:r>
+        <w:rPr>
+          <w:b/>
+          <w:bCs/>
+          <w:u w:val="single"/>
+          <w:vertAlign w:val="superscript"/>
+          <w:lang w:val="en-US"/>
+        </w:rPr>
+        <w:t>th</w:t>
+      </w:r>
+      <w:r>
+        <w:rPr>
+          <w:b/>
+          <w:bCs/>
+          <w:u w:val="single"/>
+          <w:lang w:val="en-US"/>
+        </w:rPr>
+        <w:t xml:space="preserve"> June</w:t>
+      </w:r>
+    </w:p>
+    <w:p>
+      <w:pPr>
+        <w:rPr>
+          <w:sz w:val="18"/>
+          <w:szCs w:val="18"/>
+          <w:lang w:val="en-US"/>
+        </w:rPr>
+      </w:pPr>
+      <w:r>
+        <w:rPr>
+          <w:sz w:val="18"/>
+          <w:szCs w:val="18"/>
+          <w:lang w:val="en-US"/>
+        </w:rPr>
+        <w:t>Review KNN algorithm.</w:t>
+      </w:r>
+      <w:r>
+        <w:rPr>
+          <w:sz w:val="18"/>
+          <w:szCs w:val="18"/>
+          <w:lang w:val="en-US"/>
+        </w:rPr>
+        <w:br/>
+      </w:r>
+      <w:r>
+        <w:rPr>
+          <w:sz w:val="18"/>
+          <w:szCs w:val="18"/>
+          <w:lang w:val="en-US"/>
+        </w:rPr>
+        <w:t xml:space="preserve">Added journal entries </w:t>
+      </w:r>
+      <w:r>
+        <w:rPr>
+          <w:sz w:val="18"/>
+          <w:szCs w:val="18"/>
+          <w:lang w:val="en-US"/>
+        </w:rPr>
+        <w:t>since 24</w:t>
+      </w:r>
+      <w:r>
+        <w:rPr>
+          <w:sz w:val="18"/>
+          <w:szCs w:val="18"/>
+          <w:vertAlign w:val="superscript"/>
+          <w:lang w:val="en-US"/>
+        </w:rPr>
+        <w:t>th</w:t>
+      </w:r>
+      <w:r>
+        <w:rPr>
+          <w:sz w:val="18"/>
+          <w:szCs w:val="18"/>
+          <w:lang w:val="en-US"/>
+        </w:rPr>
+        <w:t xml:space="preserve"> May.</w:t>
+      </w:r>
       <w:bookmarkStart w:id="0" w:name="_GoBack"/>
       <w:bookmarkEnd w:id="0"/>
+    </w:p>
+    <w:p>
+      <w:pPr>
+        <w:rPr>
+          <w:sz w:val="18"/>
+          <w:szCs w:val="18"/>
+          <w:lang w:val="en-US"/>
+        </w:rPr>
+      </w:pPr>
+    </w:p>
+    <w:p>
+      <w:pPr>
+        <w:rPr>
+          <w:sz w:val="18"/>
+          <w:szCs w:val="18"/>
+          <w:lang w:val="en-US"/>
+        </w:rPr>
+      </w:pPr>
     </w:p>
     <w:p>
       <w:pPr>

</xml_diff>